<commit_message>
more diagrams in report
</commit_message>
<xml_diff>
--- a/reports/os408_final.docx
+++ b/reports/os408_final.docx
@@ -698,10 +698,10 @@
           <w:szCs w:val="24"/>
         </w:rPr>
         <w:drawing>
-          <wp:inline distT="0" distB="0" distL="0" distR="0" wp14:anchorId="6CFFC012" wp14:editId="543F372B">
-            <wp:extent cx="5731510" cy="3338725"/>
-            <wp:effectExtent l="0" t="0" r="2540" b="0"/>
-            <wp:docPr id="22" name="Picture 22" descr="Timeline&#10;&#10;Description automatically generated"/>
+          <wp:inline distT="0" distB="0" distL="0" distR="0" wp14:anchorId="373AD275" wp14:editId="06596E60">
+            <wp:extent cx="5731510" cy="3365500"/>
+            <wp:effectExtent l="0" t="0" r="2540" b="6350"/>
+            <wp:docPr id="34" name="Graphic 34"/>
             <wp:cNvGraphicFramePr>
               <a:graphicFrameLocks xmlns:a="http://schemas.openxmlformats.org/drawingml/2006/main" noChangeAspect="1"/>
             </wp:cNvGraphicFramePr>
@@ -709,36 +709,29 @@
               <a:graphicData uri="http://schemas.openxmlformats.org/drawingml/2006/picture">
                 <pic:pic xmlns:pic="http://schemas.openxmlformats.org/drawingml/2006/picture">
                   <pic:nvPicPr>
-                    <pic:cNvPr id="22" name="Picture 22" descr="Timeline&#10;&#10;Description automatically generated"/>
-                    <pic:cNvPicPr>
-                      <a:picLocks noChangeAspect="1" noChangeArrowheads="1"/>
-                    </pic:cNvPicPr>
+                    <pic:cNvPr id="1" name=""/>
+                    <pic:cNvPicPr/>
                   </pic:nvPicPr>
                   <pic:blipFill>
-                    <a:blip r:embed="rId5" cstate="print">
+                    <a:blip r:embed="rId5">
                       <a:extLst>
-                        <a:ext uri="{28A0092B-C50C-407E-A947-70E740481C1C}">
-                          <a14:useLocalDpi xmlns:a14="http://schemas.microsoft.com/office/drawing/2010/main" val="0"/>
+                        <a:ext uri="{96DAC541-7B7A-43D3-8B79-37D633B846F1}">
+                          <asvg:svgBlip xmlns:asvg="http://schemas.microsoft.com/office/drawing/2016/SVG/main" r:embed="rId6"/>
                         </a:ext>
                       </a:extLst>
                     </a:blip>
-                    <a:srcRect/>
                     <a:stretch>
                       <a:fillRect/>
                     </a:stretch>
                   </pic:blipFill>
-                  <pic:spPr bwMode="auto">
+                  <pic:spPr>
                     <a:xfrm>
                       <a:off x="0" y="0"/>
-                      <a:ext cx="5731510" cy="3338725"/>
+                      <a:ext cx="5731510" cy="3365500"/>
                     </a:xfrm>
                     <a:prstGeom prst="rect">
                       <a:avLst/>
                     </a:prstGeom>
-                    <a:noFill/>
-                    <a:ln>
-                      <a:noFill/>
-                    </a:ln>
                   </pic:spPr>
                 </pic:pic>
               </a:graphicData>
@@ -2230,367 +2223,19 @@
           <w:sz w:val="24"/>
           <w:szCs w:val="24"/>
         </w:rPr>
-        <w:t>The next module I wrote code for was the parse</w:t>
-      </w:r>
-      <w:r>
-        <w:rPr>
-          <w:rFonts w:ascii="Baskerville Old Face" w:hAnsi="Baskerville Old Face"/>
-          <w:sz w:val="24"/>
-          <w:szCs w:val="24"/>
-        </w:rPr>
-        <w:t>.py</w:t>
-      </w:r>
-      <w:r>
-        <w:rPr>
-          <w:rFonts w:ascii="Baskerville Old Face" w:hAnsi="Baskerville Old Face"/>
-          <w:sz w:val="24"/>
-          <w:szCs w:val="24"/>
-        </w:rPr>
-        <w:t xml:space="preserve"> module, which was responsible for checking the syntax of the provided definition file and building the logic circuit afterwards. The project handout was very helpful in getting started, and once I had the basic idea the simplicity of our circuit description language made implementation very straightforward. Eric helped me understand the syntax error recovery </w:t>
-      </w:r>
-      <w:r>
-        <w:rPr>
-          <w:rFonts w:ascii="Baskerville Old Face" w:hAnsi="Baskerville Old Face"/>
-          <w:sz w:val="24"/>
-          <w:szCs w:val="24"/>
-        </w:rPr>
-        <w:t>process, for which we used an exception that broke us out of the recursion and was caught at a higher level to recover and resume parsing</w:t>
-      </w:r>
-      <w:r>
-        <w:rPr>
-          <w:rFonts w:ascii="Baskerville Old Face" w:hAnsi="Baskerville Old Face"/>
-          <w:sz w:val="24"/>
-          <w:szCs w:val="24"/>
-        </w:rPr>
-        <w:t xml:space="preserve"> from a known state</w:t>
-      </w:r>
-      <w:r>
-        <w:rPr>
-          <w:rFonts w:ascii="Baskerville Old Face" w:hAnsi="Baskerville Old Face"/>
-          <w:sz w:val="24"/>
-          <w:szCs w:val="24"/>
-        </w:rPr>
-        <w:t>. I wrote tests as I wrote the methods to make sure they were all working ok, although I missed including some vital tests like unterminated comments.</w:t>
-      </w:r>
-    </w:p>
-    <w:p>
-      <w:pPr>
-        <w:rPr>
-          <w:rFonts w:ascii="Baskerville Old Face" w:hAnsi="Baskerville Old Face"/>
-          <w:sz w:val="24"/>
-          <w:szCs w:val="24"/>
-        </w:rPr>
-      </w:pPr>
-      <w:r>
-        <w:rPr>
-          <w:rFonts w:ascii="Baskerville Old Face" w:hAnsi="Baskerville Old Face"/>
-          <w:noProof/>
-          <w:sz w:val="24"/>
-          <w:szCs w:val="24"/>
-        </w:rPr>
-        <mc:AlternateContent>
-          <mc:Choice Requires="wps">
-            <w:drawing>
-              <wp:anchor distT="45720" distB="45720" distL="114300" distR="114300" simplePos="0" relativeHeight="251694080" behindDoc="0" locked="0" layoutInCell="1" allowOverlap="1" wp14:anchorId="2A32CFEB" wp14:editId="1EA819C9">
-                <wp:simplePos x="0" y="0"/>
-                <wp:positionH relativeFrom="page">
-                  <wp:posOffset>4456430</wp:posOffset>
-                </wp:positionH>
-                <wp:positionV relativeFrom="paragraph">
-                  <wp:posOffset>330622</wp:posOffset>
-                </wp:positionV>
-                <wp:extent cx="2360930" cy="1404620"/>
-                <wp:effectExtent l="0" t="0" r="0" b="0"/>
-                <wp:wrapNone/>
-                <wp:docPr id="26" name="Text Box 2"/>
-                <wp:cNvGraphicFramePr>
-                  <a:graphicFrameLocks xmlns:a="http://schemas.openxmlformats.org/drawingml/2006/main"/>
-                </wp:cNvGraphicFramePr>
-                <a:graphic xmlns:a="http://schemas.openxmlformats.org/drawingml/2006/main">
-                  <a:graphicData uri="http://schemas.microsoft.com/office/word/2010/wordprocessingShape">
-                    <wps:wsp>
-                      <wps:cNvSpPr txBox="1">
-                        <a:spLocks noChangeArrowheads="1"/>
-                      </wps:cNvSpPr>
-                      <wps:spPr bwMode="auto">
-                        <a:xfrm>
-                          <a:off x="0" y="0"/>
-                          <a:ext cx="2360930" cy="1404620"/>
-                        </a:xfrm>
-                        <a:prstGeom prst="rect">
-                          <a:avLst/>
-                        </a:prstGeom>
-                        <a:noFill/>
-                        <a:ln w="9525">
-                          <a:noFill/>
-                          <a:miter lim="800000"/>
-                          <a:headEnd/>
-                          <a:tailEnd/>
-                        </a:ln>
-                      </wps:spPr>
-                      <wps:txbx>
-                        <w:txbxContent>
-                          <w:p>
-                            <w:pPr>
-                              <w:rPr>
-                                <w:rFonts w:ascii="Helvetica" w:hAnsi="Helvetica" w:cs="Helvetica"/>
-                                <w:color w:val="02C607"/>
-                                <w:sz w:val="18"/>
-                                <w:szCs w:val="18"/>
-                              </w:rPr>
-                            </w:pPr>
-                            <w:r>
-                              <w:rPr>
-                                <w:rFonts w:ascii="Helvetica" w:hAnsi="Helvetica" w:cs="Helvetica"/>
-                                <w:color w:val="02C607"/>
-                                <w:sz w:val="18"/>
-                                <w:szCs w:val="18"/>
-                              </w:rPr>
-                              <w:t>back to known state, proceed as normal</w:t>
-                            </w:r>
-                          </w:p>
-                        </w:txbxContent>
-                      </wps:txbx>
-                      <wps:bodyPr rot="0" vert="horz" wrap="square" lIns="91440" tIns="45720" rIns="91440" bIns="45720" anchor="t" anchorCtr="0">
-                        <a:spAutoFit/>
-                      </wps:bodyPr>
-                    </wps:wsp>
-                  </a:graphicData>
-                </a:graphic>
-                <wp14:sizeRelH relativeFrom="margin">
-                  <wp14:pctWidth>40000</wp14:pctWidth>
-                </wp14:sizeRelH>
-                <wp14:sizeRelV relativeFrom="margin">
-                  <wp14:pctHeight>20000</wp14:pctHeight>
-                </wp14:sizeRelV>
-              </wp:anchor>
-            </w:drawing>
-          </mc:Choice>
-          <mc:Fallback>
-            <w:pict>
-              <v:shapetype w14:anchorId="2A32CFEB" id="_x0000_t202" coordsize="21600,21600" o:spt="202" path="m,l,21600r21600,l21600,xe">
-                <v:stroke joinstyle="miter"/>
-                <v:path gradientshapeok="t" o:connecttype="rect"/>
-              </v:shapetype>
-              <v:shape id="Text Box 2" o:spid="_x0000_s1026" type="#_x0000_t202" style="position:absolute;margin-left:350.9pt;margin-top:26.05pt;width:185.9pt;height:110.6pt;z-index:251694080;visibility:visible;mso-wrap-style:square;mso-width-percent:400;mso-height-percent:200;mso-wrap-distance-left:9pt;mso-wrap-distance-top:3.6pt;mso-wrap-distance-right:9pt;mso-wrap-distance-bottom:3.6pt;mso-position-horizontal:absolute;mso-position-horizontal-relative:page;mso-position-vertical:absolute;mso-position-vertical-relative:text;mso-width-percent:400;mso-height-percent:200;mso-width-relative:margin;mso-height-relative:margin;v-text-anchor:top" o:gfxdata="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" filled="f" stroked="f">
-                <v:textbox style="mso-fit-shape-to-text:t">
-                  <w:txbxContent>
-                    <w:p>
-                      <w:pPr>
-                        <w:rPr>
-                          <w:rFonts w:ascii="Helvetica" w:hAnsi="Helvetica" w:cs="Helvetica"/>
-                          <w:color w:val="02C607"/>
-                          <w:sz w:val="18"/>
-                          <w:szCs w:val="18"/>
-                        </w:rPr>
-                      </w:pPr>
-                      <w:r>
-                        <w:rPr>
-                          <w:rFonts w:ascii="Helvetica" w:hAnsi="Helvetica" w:cs="Helvetica"/>
-                          <w:color w:val="02C607"/>
-                          <w:sz w:val="18"/>
-                          <w:szCs w:val="18"/>
-                        </w:rPr>
-                        <w:t>back to known state, proceed as normal</w:t>
-                      </w:r>
-                    </w:p>
-                  </w:txbxContent>
-                </v:textbox>
-                <w10:wrap anchorx="page"/>
-              </v:shape>
-            </w:pict>
-          </mc:Fallback>
-        </mc:AlternateContent>
-      </w:r>
-      <w:r>
-        <w:rPr>
-          <w:rFonts w:ascii="Baskerville Old Face" w:hAnsi="Baskerville Old Face"/>
-          <w:noProof/>
-          <w:sz w:val="24"/>
-          <w:szCs w:val="24"/>
-        </w:rPr>
-        <mc:AlternateContent>
-          <mc:Choice Requires="wps">
-            <w:drawing>
-              <wp:anchor distT="45720" distB="45720" distL="114300" distR="114300" simplePos="0" relativeHeight="251692032" behindDoc="0" locked="0" layoutInCell="1" allowOverlap="1" wp14:anchorId="4D3B1A25" wp14:editId="5381295E">
-                <wp:simplePos x="0" y="0"/>
-                <wp:positionH relativeFrom="page">
-                  <wp:posOffset>42348</wp:posOffset>
-                </wp:positionH>
-                <wp:positionV relativeFrom="paragraph">
-                  <wp:posOffset>631190</wp:posOffset>
-                </wp:positionV>
-                <wp:extent cx="2360930" cy="1404620"/>
-                <wp:effectExtent l="0" t="0" r="0" b="0"/>
-                <wp:wrapNone/>
-                <wp:docPr id="25" name="Text Box 2"/>
-                <wp:cNvGraphicFramePr>
-                  <a:graphicFrameLocks xmlns:a="http://schemas.openxmlformats.org/drawingml/2006/main"/>
-                </wp:cNvGraphicFramePr>
-                <a:graphic xmlns:a="http://schemas.openxmlformats.org/drawingml/2006/main">
-                  <a:graphicData uri="http://schemas.microsoft.com/office/word/2010/wordprocessingShape">
-                    <wps:wsp>
-                      <wps:cNvSpPr txBox="1">
-                        <a:spLocks noChangeArrowheads="1"/>
-                      </wps:cNvSpPr>
-                      <wps:spPr bwMode="auto">
-                        <a:xfrm>
-                          <a:off x="0" y="0"/>
-                          <a:ext cx="2360930" cy="1404620"/>
-                        </a:xfrm>
-                        <a:prstGeom prst="rect">
-                          <a:avLst/>
-                        </a:prstGeom>
-                        <a:noFill/>
-                        <a:ln w="9525">
-                          <a:noFill/>
-                          <a:miter lim="800000"/>
-                          <a:headEnd/>
-                          <a:tailEnd/>
-                        </a:ln>
-                      </wps:spPr>
-                      <wps:txbx>
-                        <w:txbxContent>
-                          <w:p>
-                            <w:pPr>
-                              <w:rPr>
-                                <w:rFonts w:ascii="Helvetica" w:hAnsi="Helvetica" w:cs="Helvetica"/>
-                                <w:sz w:val="18"/>
-                                <w:szCs w:val="18"/>
-                              </w:rPr>
-                            </w:pPr>
-                            <w:proofErr w:type="spellStart"/>
-                            <w:r>
-                              <w:rPr>
-                                <w:rFonts w:ascii="Helvetica" w:hAnsi="Helvetica" w:cs="Helvetica"/>
-                                <w:sz w:val="18"/>
-                                <w:szCs w:val="18"/>
-                              </w:rPr>
-                              <w:t>parse_</w:t>
-                            </w:r>
-                            <w:proofErr w:type="gramStart"/>
-                            <w:r>
-                              <w:rPr>
-                                <w:rFonts w:ascii="Helvetica" w:hAnsi="Helvetica" w:cs="Helvetica"/>
-                                <w:sz w:val="18"/>
-                                <w:szCs w:val="18"/>
-                              </w:rPr>
-                              <w:t>device</w:t>
-                            </w:r>
-                            <w:proofErr w:type="spellEnd"/>
-                            <w:r>
-                              <w:rPr>
-                                <w:rFonts w:ascii="Helvetica" w:hAnsi="Helvetica" w:cs="Helvetica"/>
-                                <w:sz w:val="18"/>
-                                <w:szCs w:val="18"/>
-                              </w:rPr>
-                              <w:t>(</w:t>
-                            </w:r>
-                            <w:proofErr w:type="gramEnd"/>
-                            <w:r>
-                              <w:rPr>
-                                <w:rFonts w:ascii="Helvetica" w:hAnsi="Helvetica" w:cs="Helvetica"/>
-                                <w:sz w:val="18"/>
-                                <w:szCs w:val="18"/>
-                              </w:rPr>
-                              <w:t>)</w:t>
-                            </w:r>
-                          </w:p>
-                        </w:txbxContent>
-                      </wps:txbx>
-                      <wps:bodyPr rot="0" vert="horz" wrap="square" lIns="91440" tIns="45720" rIns="91440" bIns="45720" anchor="t" anchorCtr="0">
-                        <a:spAutoFit/>
-                      </wps:bodyPr>
-                    </wps:wsp>
-                  </a:graphicData>
-                </a:graphic>
-                <wp14:sizeRelH relativeFrom="margin">
-                  <wp14:pctWidth>40000</wp14:pctWidth>
-                </wp14:sizeRelH>
-                <wp14:sizeRelV relativeFrom="margin">
-                  <wp14:pctHeight>20000</wp14:pctHeight>
-                </wp14:sizeRelV>
-              </wp:anchor>
-            </w:drawing>
-          </mc:Choice>
-          <mc:Fallback>
-            <w:pict>
-              <v:shape w14:anchorId="4D3B1A25" id="_x0000_s1027" type="#_x0000_t202" style="position:absolute;margin-left:3.35pt;margin-top:49.7pt;width:185.9pt;height:110.6pt;z-index:251692032;visibility:visible;mso-wrap-style:square;mso-width-percent:400;mso-height-percent:200;mso-wrap-distance-left:9pt;mso-wrap-distance-top:3.6pt;mso-wrap-distance-right:9pt;mso-wrap-distance-bottom:3.6pt;mso-position-horizontal:absolute;mso-position-horizontal-relative:page;mso-position-vertical:absolute;mso-position-vertical-relative:text;mso-width-percent:400;mso-height-percent:200;mso-width-relative:margin;mso-height-relative:margin;v-text-anchor:top" o:gfxdata="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" filled="f" stroked="f">
-                <v:textbox style="mso-fit-shape-to-text:t">
-                  <w:txbxContent>
-                    <w:p>
-                      <w:pPr>
-                        <w:rPr>
-                          <w:rFonts w:ascii="Helvetica" w:hAnsi="Helvetica" w:cs="Helvetica"/>
-                          <w:sz w:val="18"/>
-                          <w:szCs w:val="18"/>
-                        </w:rPr>
-                      </w:pPr>
-                      <w:proofErr w:type="spellStart"/>
-                      <w:r>
-                        <w:rPr>
-                          <w:rFonts w:ascii="Helvetica" w:hAnsi="Helvetica" w:cs="Helvetica"/>
-                          <w:sz w:val="18"/>
-                          <w:szCs w:val="18"/>
-                        </w:rPr>
-                        <w:t>parse_</w:t>
-                      </w:r>
-                      <w:proofErr w:type="gramStart"/>
-                      <w:r>
-                        <w:rPr>
-                          <w:rFonts w:ascii="Helvetica" w:hAnsi="Helvetica" w:cs="Helvetica"/>
-                          <w:sz w:val="18"/>
-                          <w:szCs w:val="18"/>
-                        </w:rPr>
-                        <w:t>device</w:t>
-                      </w:r>
-                      <w:proofErr w:type="spellEnd"/>
-                      <w:r>
-                        <w:rPr>
-                          <w:rFonts w:ascii="Helvetica" w:hAnsi="Helvetica" w:cs="Helvetica"/>
-                          <w:sz w:val="18"/>
-                          <w:szCs w:val="18"/>
-                        </w:rPr>
-                        <w:t>(</w:t>
-                      </w:r>
-                      <w:proofErr w:type="gramEnd"/>
-                      <w:r>
-                        <w:rPr>
-                          <w:rFonts w:ascii="Helvetica" w:hAnsi="Helvetica" w:cs="Helvetica"/>
-                          <w:sz w:val="18"/>
-                          <w:szCs w:val="18"/>
-                        </w:rPr>
-                        <w:t>)</w:t>
-                      </w:r>
-                    </w:p>
-                  </w:txbxContent>
-                </v:textbox>
-                <w10:wrap anchorx="page"/>
-              </v:shape>
-            </w:pict>
-          </mc:Fallback>
-        </mc:AlternateContent>
-      </w:r>
-      <w:r>
-        <w:rPr>
-          <w:rFonts w:ascii="Baskerville Old Face" w:hAnsi="Baskerville Old Face"/>
-          <w:noProof/>
-          <w:sz w:val="24"/>
-          <w:szCs w:val="24"/>
-        </w:rPr>
         <w:drawing>
-          <wp:anchor distT="0" distB="0" distL="114300" distR="114300" simplePos="0" relativeHeight="251689984" behindDoc="0" locked="0" layoutInCell="1" allowOverlap="1" wp14:anchorId="1D469441" wp14:editId="10EF6267">
+          <wp:anchor distT="0" distB="0" distL="114300" distR="114300" simplePos="0" relativeHeight="251689984" behindDoc="0" locked="0" layoutInCell="1" allowOverlap="1" wp14:anchorId="40E79446" wp14:editId="1A7973C4">
             <wp:simplePos x="0" y="0"/>
-            <wp:positionH relativeFrom="page">
-              <wp:posOffset>-3101975</wp:posOffset>
+            <wp:positionH relativeFrom="margin">
+              <wp:posOffset>-3545205</wp:posOffset>
             </wp:positionH>
             <wp:positionV relativeFrom="paragraph">
-              <wp:posOffset>36009</wp:posOffset>
+              <wp:posOffset>1911143</wp:posOffset>
             </wp:positionV>
-            <wp:extent cx="14467114" cy="1960001"/>
+            <wp:extent cx="13680000" cy="2214321"/>
             <wp:effectExtent l="0" t="0" r="0" b="0"/>
             <wp:wrapNone/>
-            <wp:docPr id="24" name="Picture 24"/>
+            <wp:docPr id="33" name="Graphic 33"/>
             <wp:cNvGraphicFramePr>
               <a:graphicFrameLocks xmlns:a="http://schemas.openxmlformats.org/drawingml/2006/main" noChangeAspect="1"/>
             </wp:cNvGraphicFramePr>
@@ -2598,36 +2243,32 @@
               <a:graphicData uri="http://schemas.openxmlformats.org/drawingml/2006/picture">
                 <pic:pic xmlns:pic="http://schemas.openxmlformats.org/drawingml/2006/picture">
                   <pic:nvPicPr>
-                    <pic:cNvPr id="0" name="Picture 8"/>
-                    <pic:cNvPicPr>
-                      <a:picLocks noChangeAspect="1" noChangeArrowheads="1"/>
-                    </pic:cNvPicPr>
+                    <pic:cNvPr id="1" name=""/>
+                    <pic:cNvPicPr/>
                   </pic:nvPicPr>
                   <pic:blipFill>
-                    <a:blip r:embed="rId6" cstate="print">
+                    <a:blip r:embed="rId7">
                       <a:extLst>
                         <a:ext uri="{28A0092B-C50C-407E-A947-70E740481C1C}">
                           <a14:useLocalDpi xmlns:a14="http://schemas.microsoft.com/office/drawing/2010/main" val="0"/>
                         </a:ext>
+                        <a:ext uri="{96DAC541-7B7A-43D3-8B79-37D633B846F1}">
+                          <asvg:svgBlip xmlns:asvg="http://schemas.microsoft.com/office/drawing/2016/SVG/main" r:embed="rId8"/>
+                        </a:ext>
                       </a:extLst>
                     </a:blip>
-                    <a:srcRect/>
                     <a:stretch>
                       <a:fillRect/>
                     </a:stretch>
                   </pic:blipFill>
-                  <pic:spPr bwMode="auto">
+                  <pic:spPr>
                     <a:xfrm>
                       <a:off x="0" y="0"/>
-                      <a:ext cx="14467114" cy="1960001"/>
+                      <a:ext cx="13680000" cy="2214321"/>
                     </a:xfrm>
                     <a:prstGeom prst="rect">
                       <a:avLst/>
                     </a:prstGeom>
-                    <a:noFill/>
-                    <a:ln>
-                      <a:noFill/>
-                    </a:ln>
                   </pic:spPr>
                 </pic:pic>
               </a:graphicData>
@@ -2647,20 +2288,65 @@
           <w:sz w:val="24"/>
           <w:szCs w:val="24"/>
         </w:rPr>
+        <w:t>The next module I wrote code for was the parse</w:t>
+      </w:r>
+      <w:r>
+        <w:rPr>
+          <w:rFonts w:ascii="Baskerville Old Face" w:hAnsi="Baskerville Old Face"/>
+          <w:sz w:val="24"/>
+          <w:szCs w:val="24"/>
+        </w:rPr>
+        <w:t>.py</w:t>
+      </w:r>
+      <w:r>
+        <w:rPr>
+          <w:rFonts w:ascii="Baskerville Old Face" w:hAnsi="Baskerville Old Face"/>
+          <w:sz w:val="24"/>
+          <w:szCs w:val="24"/>
+        </w:rPr>
+        <w:t xml:space="preserve"> module, which was responsible for checking the syntax of the provided definition file and building the logic circuit afterwards. The project handout was very helpful in getting started, and once I had the basic idea the simplicity of our circuit description language made implementation very straightforward. Eric helped me understand the syntax error recovery </w:t>
+      </w:r>
+      <w:r>
+        <w:rPr>
+          <w:rFonts w:ascii="Baskerville Old Face" w:hAnsi="Baskerville Old Face"/>
+          <w:sz w:val="24"/>
+          <w:szCs w:val="24"/>
+        </w:rPr>
+        <w:t>process, for which we used an exception that broke us out of the recursion and was caught at a higher level to recover and resume parsing</w:t>
+      </w:r>
+      <w:r>
+        <w:rPr>
+          <w:rFonts w:ascii="Baskerville Old Face" w:hAnsi="Baskerville Old Face"/>
+          <w:sz w:val="24"/>
+          <w:szCs w:val="24"/>
+        </w:rPr>
+        <w:t xml:space="preserve"> from a known state</w:t>
+      </w:r>
+      <w:r>
+        <w:rPr>
+          <w:rFonts w:ascii="Baskerville Old Face" w:hAnsi="Baskerville Old Face"/>
+          <w:sz w:val="24"/>
+          <w:szCs w:val="24"/>
+        </w:rPr>
+        <w:t>. I wrote tests as I wrote the methods to make sure they were all working ok, although I missed including some vital tests like unterminated comments.</w:t>
+      </w:r>
+    </w:p>
+    <w:p>
+      <w:pPr>
+        <w:rPr>
+          <w:rFonts w:ascii="Baskerville Old Face" w:hAnsi="Baskerville Old Face"/>
+          <w:sz w:val="24"/>
+          <w:szCs w:val="24"/>
+        </w:rPr>
+      </w:pPr>
+      <w:r>
+        <w:rPr>
+          <w:rFonts w:ascii="Baskerville Old Face" w:hAnsi="Baskerville Old Face"/>
+          <w:sz w:val="24"/>
+          <w:szCs w:val="24"/>
+        </w:rPr>
         <w:br w:type="page"/>
       </w:r>
-    </w:p>
-    <w:p>
-      <w:pPr>
-        <w:spacing w:after="240" w:line="317" w:lineRule="auto"/>
-        <w:ind w:firstLine="567"/>
-        <w:jc w:val="both"/>
-        <w:rPr>
-          <w:rFonts w:ascii="Baskerville Old Face" w:hAnsi="Baskerville Old Face"/>
-          <w:sz w:val="24"/>
-          <w:szCs w:val="24"/>
-        </w:rPr>
-      </w:pPr>
     </w:p>
     <w:p>
       <w:pPr>
@@ -2678,6 +2364,7 @@
           <w:sz w:val="36"/>
           <w:szCs w:val="36"/>
         </w:rPr>
+        <w:lastRenderedPageBreak/>
         <w:t>Gui</w:t>
       </w:r>
       <w:r>
@@ -2869,7 +2556,23 @@
           <w:sz w:val="24"/>
           <w:szCs w:val="24"/>
         </w:rPr>
-        <w:t xml:space="preserve">on whether I was doing the right thing. The testing habit we built up was very helpful, especially on the day before the deadline when we decided to make a change to the </w:t>
+        <w:t>on whether I was doing the right thing. The testing habit we built up was very helpful, especially on the day before the</w:t>
+      </w:r>
+      <w:r>
+        <w:rPr>
+          <w:rFonts w:ascii="Baskerville Old Face" w:hAnsi="Baskerville Old Face"/>
+          <w:sz w:val="24"/>
+          <w:szCs w:val="24"/>
+        </w:rPr>
+        <w:t xml:space="preserve"> second</w:t>
+      </w:r>
+      <w:r>
+        <w:rPr>
+          <w:rFonts w:ascii="Baskerville Old Face" w:hAnsi="Baskerville Old Face"/>
+          <w:sz w:val="24"/>
+          <w:szCs w:val="24"/>
+        </w:rPr>
+        <w:t xml:space="preserve"> deadline when we decided to make a change to the </w:t>
       </w:r>
       <w:r>
         <w:rPr>
@@ -2890,7 +2593,7 @@
     </w:p>
     <w:p>
       <w:pPr>
-        <w:spacing w:line="317" w:lineRule="auto"/>
+        <w:spacing w:after="240" w:line="317" w:lineRule="auto"/>
         <w:jc w:val="center"/>
         <w:rPr>
           <w:rFonts w:ascii="Baskerville Old Face" w:hAnsi="Baskerville Old Face"/>
@@ -2918,7 +2621,7 @@
                     <pic:cNvPicPr/>
                   </pic:nvPicPr>
                   <pic:blipFill>
-                    <a:blip r:embed="rId7"/>
+                    <a:blip r:embed="rId9"/>
                     <a:stretch>
                       <a:fillRect/>
                     </a:stretch>
@@ -3071,7 +2774,7 @@
           <w:sz w:val="24"/>
           <w:szCs w:val="24"/>
         </w:rPr>
-        <w:t xml:space="preserve"> definition file. Perhaps the graphical representation of the circuit </w:t>
+        <w:t xml:space="preserve"> definition file. Perhaps the graphical representation of the circuit could replace the definition file completely, but this would require additional work to enable </w:t>
       </w:r>
       <w:r>
         <w:rPr>
@@ -3080,7 +2783,7 @@
           <w:szCs w:val="24"/>
         </w:rPr>
         <w:lastRenderedPageBreak/>
-        <w:t xml:space="preserve">could replace the definition file completely, but this would require additional work to enable construction of the </w:t>
+        <w:t xml:space="preserve">construction of the </w:t>
       </w:r>
       <w:r>
         <w:rPr>
@@ -3369,7 +3072,23 @@
           <w:sz w:val="24"/>
           <w:szCs w:val="24"/>
         </w:rPr>
-        <w:t>1) in future and try to learn more about them. I wondered while building the parser if there was a more declarative way to handle the symbols as well, or a system that leverages the termination characters like semicolons to parse the file with many processes in parallel.</w:t>
+        <w:t>1) in future and try to learn more about them. I wondered while building the parser if there was a more declarative way to handle the symbols as well, or a system that leverages the termination characters like semicolons to parse the file</w:t>
+      </w:r>
+      <w:r>
+        <w:rPr>
+          <w:rFonts w:ascii="Baskerville Old Face" w:hAnsi="Baskerville Old Face"/>
+          <w:sz w:val="24"/>
+          <w:szCs w:val="24"/>
+        </w:rPr>
+        <w:t xml:space="preserve"> faster</w:t>
+      </w:r>
+      <w:r>
+        <w:rPr>
+          <w:rFonts w:ascii="Baskerville Old Face" w:hAnsi="Baskerville Old Face"/>
+          <w:sz w:val="24"/>
+          <w:szCs w:val="24"/>
+        </w:rPr>
+        <w:t xml:space="preserve"> with many processes in parallel.</w:t>
       </w:r>
     </w:p>
     <w:p>
@@ -3511,7 +3230,7 @@
                     </pic:cNvPicPr>
                   </pic:nvPicPr>
                   <pic:blipFill>
-                    <a:blip r:embed="rId8" cstate="print">
+                    <a:blip r:embed="rId10" cstate="print">
                       <a:extLst>
                         <a:ext uri="{28A0092B-C50C-407E-A947-70E740481C1C}">
                           <a14:useLocalDpi xmlns:a14="http://schemas.microsoft.com/office/drawing/2010/main" val="0"/>
@@ -4649,7 +4368,7 @@
                     </pic:cNvPicPr>
                   </pic:nvPicPr>
                   <pic:blipFill>
-                    <a:blip r:embed="rId9" cstate="print">
+                    <a:blip r:embed="rId11" cstate="print">
                       <a:extLst>
                         <a:ext uri="{28A0092B-C50C-407E-A947-70E740481C1C}">
                           <a14:useLocalDpi xmlns:a14="http://schemas.microsoft.com/office/drawing/2010/main" val="0"/>
@@ -6068,7 +5787,7 @@
                     </pic:cNvPicPr>
                   </pic:nvPicPr>
                   <pic:blipFill>
-                    <a:blip r:embed="rId10">
+                    <a:blip r:embed="rId12">
                       <a:extLst>
                         <a:ext uri="{28A0092B-C50C-407E-A947-70E740481C1C}">
                           <a14:useLocalDpi xmlns:a14="http://schemas.microsoft.com/office/drawing/2010/main" val="0"/>
@@ -7349,21 +7068,21 @@
     <w:p>
       <w:pPr>
         <w:spacing w:after="0"/>
-        <w:ind w:firstLine="426"/>
-        <w:rPr>
-          <w:rFonts w:ascii="Consolas" w:eastAsia="Times New Roman" w:hAnsi="Consolas" w:cs="Times New Roman"/>
-          <w:color w:val="000000"/>
-          <w:sz w:val="16"/>
-          <w:szCs w:val="16"/>
-          <w:lang w:eastAsia="en-GB"/>
-        </w:rPr>
-      </w:pPr>
-      <w:r>
-        <w:rPr>
-          <w:rFonts w:ascii="Consolas" w:eastAsia="Times New Roman" w:hAnsi="Consolas" w:cs="Times New Roman"/>
-          <w:color w:val="000000"/>
-          <w:sz w:val="16"/>
-          <w:szCs w:val="16"/>
+        <w:ind w:firstLine="567"/>
+        <w:rPr>
+          <w:rFonts w:ascii="Consolas" w:eastAsia="Times New Roman" w:hAnsi="Consolas" w:cs="Times New Roman"/>
+          <w:color w:val="000000"/>
+          <w:sz w:val="20"/>
+          <w:szCs w:val="20"/>
+          <w:lang w:eastAsia="en-GB"/>
+        </w:rPr>
+      </w:pPr>
+      <w:r>
+        <w:rPr>
+          <w:rFonts w:ascii="Consolas" w:eastAsia="Times New Roman" w:hAnsi="Consolas" w:cs="Times New Roman"/>
+          <w:color w:val="000000"/>
+          <w:sz w:val="20"/>
+          <w:szCs w:val="20"/>
           <w:lang w:eastAsia="en-GB"/>
         </w:rPr>
         <w:t>START</w:t>
@@ -7372,34 +7091,34 @@
     <w:p>
       <w:pPr>
         <w:spacing w:after="0"/>
-        <w:ind w:firstLine="426"/>
-        <w:rPr>
-          <w:rFonts w:ascii="Consolas" w:eastAsia="Times New Roman" w:hAnsi="Consolas" w:cs="Times New Roman"/>
-          <w:color w:val="000000"/>
-          <w:sz w:val="16"/>
-          <w:szCs w:val="16"/>
-          <w:lang w:eastAsia="en-GB"/>
-        </w:rPr>
-      </w:pPr>
-    </w:p>
-    <w:p>
-      <w:pPr>
-        <w:spacing w:after="0"/>
-        <w:ind w:firstLine="426"/>
-        <w:rPr>
-          <w:rFonts w:ascii="Consolas" w:eastAsia="Times New Roman" w:hAnsi="Consolas" w:cs="Times New Roman"/>
-          <w:color w:val="000000"/>
-          <w:sz w:val="16"/>
-          <w:szCs w:val="16"/>
-          <w:lang w:eastAsia="en-GB"/>
-        </w:rPr>
-      </w:pPr>
-      <w:r>
-        <w:rPr>
-          <w:rFonts w:ascii="Consolas" w:eastAsia="Times New Roman" w:hAnsi="Consolas" w:cs="Times New Roman"/>
-          <w:color w:val="000000"/>
-          <w:sz w:val="16"/>
-          <w:szCs w:val="16"/>
+        <w:ind w:firstLine="567"/>
+        <w:rPr>
+          <w:rFonts w:ascii="Consolas" w:eastAsia="Times New Roman" w:hAnsi="Consolas" w:cs="Times New Roman"/>
+          <w:color w:val="000000"/>
+          <w:sz w:val="20"/>
+          <w:szCs w:val="20"/>
+          <w:lang w:eastAsia="en-GB"/>
+        </w:rPr>
+      </w:pPr>
+    </w:p>
+    <w:p>
+      <w:pPr>
+        <w:spacing w:after="0"/>
+        <w:ind w:firstLine="567"/>
+        <w:rPr>
+          <w:rFonts w:ascii="Consolas" w:eastAsia="Times New Roman" w:hAnsi="Consolas" w:cs="Times New Roman"/>
+          <w:color w:val="000000"/>
+          <w:sz w:val="20"/>
+          <w:szCs w:val="20"/>
+          <w:lang w:eastAsia="en-GB"/>
+        </w:rPr>
+      </w:pPr>
+      <w:r>
+        <w:rPr>
+          <w:rFonts w:ascii="Consolas" w:eastAsia="Times New Roman" w:hAnsi="Consolas" w:cs="Times New Roman"/>
+          <w:color w:val="000000"/>
+          <w:sz w:val="20"/>
+          <w:szCs w:val="20"/>
           <w:lang w:eastAsia="en-GB"/>
         </w:rPr>
         <w:t>DEVICES {</w:t>
@@ -7408,21 +7127,21 @@
     <w:p>
       <w:pPr>
         <w:spacing w:after="0"/>
-        <w:ind w:firstLine="426"/>
-        <w:rPr>
-          <w:rFonts w:ascii="Consolas" w:eastAsia="Times New Roman" w:hAnsi="Consolas" w:cs="Times New Roman"/>
-          <w:color w:val="000000"/>
-          <w:sz w:val="16"/>
-          <w:szCs w:val="16"/>
-          <w:lang w:eastAsia="en-GB"/>
-        </w:rPr>
-      </w:pPr>
-      <w:r>
-        <w:rPr>
-          <w:rFonts w:ascii="Consolas" w:eastAsia="Times New Roman" w:hAnsi="Consolas" w:cs="Times New Roman"/>
-          <w:color w:val="000000"/>
-          <w:sz w:val="16"/>
-          <w:szCs w:val="16"/>
+        <w:ind w:firstLine="567"/>
+        <w:rPr>
+          <w:rFonts w:ascii="Consolas" w:eastAsia="Times New Roman" w:hAnsi="Consolas" w:cs="Times New Roman"/>
+          <w:color w:val="000000"/>
+          <w:sz w:val="20"/>
+          <w:szCs w:val="20"/>
+          <w:lang w:eastAsia="en-GB"/>
+        </w:rPr>
+      </w:pPr>
+      <w:r>
+        <w:rPr>
+          <w:rFonts w:ascii="Consolas" w:eastAsia="Times New Roman" w:hAnsi="Consolas" w:cs="Times New Roman"/>
+          <w:color w:val="000000"/>
+          <w:sz w:val="20"/>
+          <w:szCs w:val="20"/>
           <w:lang w:eastAsia="en-GB"/>
         </w:rPr>
         <w:t xml:space="preserve">    # </w:t>
@@ -7432,8 +7151,8 @@
         <w:rPr>
           <w:rFonts w:ascii="Consolas" w:eastAsia="Times New Roman" w:hAnsi="Consolas" w:cs="Times New Roman"/>
           <w:color w:val="000000"/>
-          <w:sz w:val="16"/>
-          <w:szCs w:val="16"/>
+          <w:sz w:val="20"/>
+          <w:szCs w:val="20"/>
           <w:lang w:eastAsia="en-GB"/>
         </w:rPr>
         <w:t>define</w:t>
@@ -7443,8 +7162,8 @@
         <w:rPr>
           <w:rFonts w:ascii="Consolas" w:eastAsia="Times New Roman" w:hAnsi="Consolas" w:cs="Times New Roman"/>
           <w:color w:val="000000"/>
-          <w:sz w:val="16"/>
-          <w:szCs w:val="16"/>
+          <w:sz w:val="20"/>
+          <w:szCs w:val="20"/>
           <w:lang w:eastAsia="en-GB"/>
         </w:rPr>
         <w:t xml:space="preserve"> devices in the network here #</w:t>
@@ -7453,21 +7172,21 @@
     <w:p>
       <w:pPr>
         <w:spacing w:after="0"/>
-        <w:ind w:firstLine="426"/>
-        <w:rPr>
-          <w:rFonts w:ascii="Consolas" w:eastAsia="Times New Roman" w:hAnsi="Consolas" w:cs="Times New Roman"/>
-          <w:color w:val="000000"/>
-          <w:sz w:val="16"/>
-          <w:szCs w:val="16"/>
-          <w:lang w:eastAsia="en-GB"/>
-        </w:rPr>
-      </w:pPr>
-      <w:r>
-        <w:rPr>
-          <w:rFonts w:ascii="Consolas" w:eastAsia="Times New Roman" w:hAnsi="Consolas" w:cs="Times New Roman"/>
-          <w:color w:val="000000"/>
-          <w:sz w:val="16"/>
-          <w:szCs w:val="16"/>
+        <w:ind w:firstLine="567"/>
+        <w:rPr>
+          <w:rFonts w:ascii="Consolas" w:eastAsia="Times New Roman" w:hAnsi="Consolas" w:cs="Times New Roman"/>
+          <w:color w:val="000000"/>
+          <w:sz w:val="20"/>
+          <w:szCs w:val="20"/>
+          <w:lang w:eastAsia="en-GB"/>
+        </w:rPr>
+      </w:pPr>
+      <w:r>
+        <w:rPr>
+          <w:rFonts w:ascii="Consolas" w:eastAsia="Times New Roman" w:hAnsi="Consolas" w:cs="Times New Roman"/>
+          <w:color w:val="000000"/>
+          <w:sz w:val="20"/>
+          <w:szCs w:val="20"/>
           <w:lang w:eastAsia="en-GB"/>
         </w:rPr>
         <w:t xml:space="preserve">    nand1 = </w:t>
@@ -7477,8 +7196,8 @@
         <w:rPr>
           <w:rFonts w:ascii="Consolas" w:eastAsia="Times New Roman" w:hAnsi="Consolas" w:cs="Times New Roman"/>
           <w:color w:val="000000"/>
-          <w:sz w:val="16"/>
-          <w:szCs w:val="16"/>
+          <w:sz w:val="20"/>
+          <w:szCs w:val="20"/>
           <w:lang w:eastAsia="en-GB"/>
         </w:rPr>
         <w:t>NAND(</w:t>
@@ -7488,8 +7207,8 @@
         <w:rPr>
           <w:rFonts w:ascii="Consolas" w:eastAsia="Times New Roman" w:hAnsi="Consolas" w:cs="Times New Roman"/>
           <w:color w:val="000000"/>
-          <w:sz w:val="16"/>
-          <w:szCs w:val="16"/>
+          <w:sz w:val="20"/>
+          <w:szCs w:val="20"/>
           <w:lang w:eastAsia="en-GB"/>
         </w:rPr>
         <w:t>2);</w:t>
@@ -7498,21 +7217,21 @@
     <w:p>
       <w:pPr>
         <w:spacing w:after="0"/>
-        <w:ind w:firstLine="426"/>
-        <w:rPr>
-          <w:rFonts w:ascii="Consolas" w:eastAsia="Times New Roman" w:hAnsi="Consolas" w:cs="Times New Roman"/>
-          <w:color w:val="000000"/>
-          <w:sz w:val="16"/>
-          <w:szCs w:val="16"/>
-          <w:lang w:eastAsia="en-GB"/>
-        </w:rPr>
-      </w:pPr>
-      <w:r>
-        <w:rPr>
-          <w:rFonts w:ascii="Consolas" w:eastAsia="Times New Roman" w:hAnsi="Consolas" w:cs="Times New Roman"/>
-          <w:color w:val="000000"/>
-          <w:sz w:val="16"/>
-          <w:szCs w:val="16"/>
+        <w:ind w:firstLine="567"/>
+        <w:rPr>
+          <w:rFonts w:ascii="Consolas" w:eastAsia="Times New Roman" w:hAnsi="Consolas" w:cs="Times New Roman"/>
+          <w:color w:val="000000"/>
+          <w:sz w:val="20"/>
+          <w:szCs w:val="20"/>
+          <w:lang w:eastAsia="en-GB"/>
+        </w:rPr>
+      </w:pPr>
+      <w:r>
+        <w:rPr>
+          <w:rFonts w:ascii="Consolas" w:eastAsia="Times New Roman" w:hAnsi="Consolas" w:cs="Times New Roman"/>
+          <w:color w:val="000000"/>
+          <w:sz w:val="20"/>
+          <w:szCs w:val="20"/>
           <w:lang w:eastAsia="en-GB"/>
         </w:rPr>
         <w:t>}</w:t>
@@ -7521,34 +7240,34 @@
     <w:p>
       <w:pPr>
         <w:spacing w:after="0"/>
-        <w:ind w:firstLine="426"/>
-        <w:rPr>
-          <w:rFonts w:ascii="Consolas" w:eastAsia="Times New Roman" w:hAnsi="Consolas" w:cs="Times New Roman"/>
-          <w:color w:val="000000"/>
-          <w:sz w:val="16"/>
-          <w:szCs w:val="16"/>
-          <w:lang w:eastAsia="en-GB"/>
-        </w:rPr>
-      </w:pPr>
-    </w:p>
-    <w:p>
-      <w:pPr>
-        <w:spacing w:after="0"/>
-        <w:ind w:firstLine="426"/>
-        <w:rPr>
-          <w:rFonts w:ascii="Consolas" w:eastAsia="Times New Roman" w:hAnsi="Consolas" w:cs="Times New Roman"/>
-          <w:color w:val="000000"/>
-          <w:sz w:val="16"/>
-          <w:szCs w:val="16"/>
-          <w:lang w:eastAsia="en-GB"/>
-        </w:rPr>
-      </w:pPr>
-      <w:r>
-        <w:rPr>
-          <w:rFonts w:ascii="Consolas" w:eastAsia="Times New Roman" w:hAnsi="Consolas" w:cs="Times New Roman"/>
-          <w:color w:val="000000"/>
-          <w:sz w:val="16"/>
-          <w:szCs w:val="16"/>
+        <w:ind w:firstLine="567"/>
+        <w:rPr>
+          <w:rFonts w:ascii="Consolas" w:eastAsia="Times New Roman" w:hAnsi="Consolas" w:cs="Times New Roman"/>
+          <w:color w:val="000000"/>
+          <w:sz w:val="20"/>
+          <w:szCs w:val="20"/>
+          <w:lang w:eastAsia="en-GB"/>
+        </w:rPr>
+      </w:pPr>
+    </w:p>
+    <w:p>
+      <w:pPr>
+        <w:spacing w:after="0"/>
+        <w:ind w:firstLine="567"/>
+        <w:rPr>
+          <w:rFonts w:ascii="Consolas" w:eastAsia="Times New Roman" w:hAnsi="Consolas" w:cs="Times New Roman"/>
+          <w:color w:val="000000"/>
+          <w:sz w:val="20"/>
+          <w:szCs w:val="20"/>
+          <w:lang w:eastAsia="en-GB"/>
+        </w:rPr>
+      </w:pPr>
+      <w:r>
+        <w:rPr>
+          <w:rFonts w:ascii="Consolas" w:eastAsia="Times New Roman" w:hAnsi="Consolas" w:cs="Times New Roman"/>
+          <w:color w:val="000000"/>
+          <w:sz w:val="20"/>
+          <w:szCs w:val="20"/>
           <w:lang w:eastAsia="en-GB"/>
         </w:rPr>
         <w:t>CONNECTIONS {</w:t>
@@ -7557,21 +7276,21 @@
     <w:p>
       <w:pPr>
         <w:spacing w:after="0"/>
-        <w:ind w:firstLine="426"/>
-        <w:rPr>
-          <w:rFonts w:ascii="Consolas" w:eastAsia="Times New Roman" w:hAnsi="Consolas" w:cs="Times New Roman"/>
-          <w:color w:val="000000"/>
-          <w:sz w:val="16"/>
-          <w:szCs w:val="16"/>
-          <w:lang w:eastAsia="en-GB"/>
-        </w:rPr>
-      </w:pPr>
-      <w:r>
-        <w:rPr>
-          <w:rFonts w:ascii="Consolas" w:eastAsia="Times New Roman" w:hAnsi="Consolas" w:cs="Times New Roman"/>
-          <w:color w:val="000000"/>
-          <w:sz w:val="16"/>
-          <w:szCs w:val="16"/>
+        <w:ind w:firstLine="567"/>
+        <w:rPr>
+          <w:rFonts w:ascii="Consolas" w:eastAsia="Times New Roman" w:hAnsi="Consolas" w:cs="Times New Roman"/>
+          <w:color w:val="000000"/>
+          <w:sz w:val="20"/>
+          <w:szCs w:val="20"/>
+          <w:lang w:eastAsia="en-GB"/>
+        </w:rPr>
+      </w:pPr>
+      <w:r>
+        <w:rPr>
+          <w:rFonts w:ascii="Consolas" w:eastAsia="Times New Roman" w:hAnsi="Consolas" w:cs="Times New Roman"/>
+          <w:color w:val="000000"/>
+          <w:sz w:val="20"/>
+          <w:szCs w:val="20"/>
           <w:lang w:eastAsia="en-GB"/>
         </w:rPr>
         <w:t xml:space="preserve">    # </w:t>
@@ -7581,8 +7300,8 @@
         <w:rPr>
           <w:rFonts w:ascii="Consolas" w:eastAsia="Times New Roman" w:hAnsi="Consolas" w:cs="Times New Roman"/>
           <w:color w:val="000000"/>
-          <w:sz w:val="16"/>
-          <w:szCs w:val="16"/>
+          <w:sz w:val="20"/>
+          <w:szCs w:val="20"/>
           <w:lang w:eastAsia="en-GB"/>
         </w:rPr>
         <w:t>define</w:t>
@@ -7592,8 +7311,8 @@
         <w:rPr>
           <w:rFonts w:ascii="Consolas" w:eastAsia="Times New Roman" w:hAnsi="Consolas" w:cs="Times New Roman"/>
           <w:color w:val="000000"/>
-          <w:sz w:val="16"/>
-          <w:szCs w:val="16"/>
+          <w:sz w:val="20"/>
+          <w:szCs w:val="20"/>
           <w:lang w:eastAsia="en-GB"/>
         </w:rPr>
         <w:t xml:space="preserve"> </w:t>
@@ -7602,8 +7321,8 @@
         <w:rPr>
           <w:rFonts w:ascii="Consolas" w:eastAsia="Times New Roman" w:hAnsi="Consolas" w:cs="Times New Roman"/>
           <w:color w:val="000000"/>
-          <w:sz w:val="16"/>
-          <w:szCs w:val="16"/>
+          <w:sz w:val="20"/>
+          <w:szCs w:val="20"/>
           <w:lang w:eastAsia="en-GB"/>
         </w:rPr>
         <w:t>connections between devices</w:t>
@@ -7612,8 +7331,8 @@
         <w:rPr>
           <w:rFonts w:ascii="Consolas" w:eastAsia="Times New Roman" w:hAnsi="Consolas" w:cs="Times New Roman"/>
           <w:color w:val="000000"/>
-          <w:sz w:val="16"/>
-          <w:szCs w:val="16"/>
+          <w:sz w:val="20"/>
+          <w:szCs w:val="20"/>
           <w:lang w:eastAsia="en-GB"/>
         </w:rPr>
         <w:t xml:space="preserve"> in the network here #</w:t>
@@ -7622,21 +7341,21 @@
     <w:p>
       <w:pPr>
         <w:spacing w:after="0"/>
-        <w:ind w:firstLine="426"/>
-        <w:rPr>
-          <w:rFonts w:ascii="Consolas" w:eastAsia="Times New Roman" w:hAnsi="Consolas" w:cs="Times New Roman"/>
-          <w:color w:val="000000"/>
-          <w:sz w:val="16"/>
-          <w:szCs w:val="16"/>
-          <w:lang w:eastAsia="en-GB"/>
-        </w:rPr>
-      </w:pPr>
-      <w:r>
-        <w:rPr>
-          <w:rFonts w:ascii="Consolas" w:eastAsia="Times New Roman" w:hAnsi="Consolas" w:cs="Times New Roman"/>
-          <w:color w:val="000000"/>
-          <w:sz w:val="16"/>
-          <w:szCs w:val="16"/>
+        <w:ind w:firstLine="567"/>
+        <w:rPr>
+          <w:rFonts w:ascii="Consolas" w:eastAsia="Times New Roman" w:hAnsi="Consolas" w:cs="Times New Roman"/>
+          <w:color w:val="000000"/>
+          <w:sz w:val="20"/>
+          <w:szCs w:val="20"/>
+          <w:lang w:eastAsia="en-GB"/>
+        </w:rPr>
+      </w:pPr>
+      <w:r>
+        <w:rPr>
+          <w:rFonts w:ascii="Consolas" w:eastAsia="Times New Roman" w:hAnsi="Consolas" w:cs="Times New Roman"/>
+          <w:color w:val="000000"/>
+          <w:sz w:val="20"/>
+          <w:szCs w:val="20"/>
           <w:lang w:eastAsia="en-GB"/>
         </w:rPr>
         <w:t>    a &gt; nand1.</w:t>
@@ -7646,8 +7365,8 @@
         <w:rPr>
           <w:rFonts w:ascii="Consolas" w:eastAsia="Times New Roman" w:hAnsi="Consolas" w:cs="Times New Roman"/>
           <w:color w:val="000000"/>
-          <w:sz w:val="16"/>
-          <w:szCs w:val="16"/>
+          <w:sz w:val="20"/>
+          <w:szCs w:val="20"/>
           <w:lang w:eastAsia="en-GB"/>
         </w:rPr>
         <w:t>I1;</w:t>
@@ -7657,21 +7376,21 @@
     <w:p>
       <w:pPr>
         <w:spacing w:after="0"/>
-        <w:ind w:firstLine="426"/>
-        <w:rPr>
-          <w:rFonts w:ascii="Consolas" w:eastAsia="Times New Roman" w:hAnsi="Consolas" w:cs="Times New Roman"/>
-          <w:color w:val="000000"/>
-          <w:sz w:val="16"/>
-          <w:szCs w:val="16"/>
-          <w:lang w:eastAsia="en-GB"/>
-        </w:rPr>
-      </w:pPr>
-      <w:r>
-        <w:rPr>
-          <w:rFonts w:ascii="Consolas" w:eastAsia="Times New Roman" w:hAnsi="Consolas" w:cs="Times New Roman"/>
-          <w:color w:val="000000"/>
-          <w:sz w:val="16"/>
-          <w:szCs w:val="16"/>
+        <w:ind w:firstLine="567"/>
+        <w:rPr>
+          <w:rFonts w:ascii="Consolas" w:eastAsia="Times New Roman" w:hAnsi="Consolas" w:cs="Times New Roman"/>
+          <w:color w:val="000000"/>
+          <w:sz w:val="20"/>
+          <w:szCs w:val="20"/>
+          <w:lang w:eastAsia="en-GB"/>
+        </w:rPr>
+      </w:pPr>
+      <w:r>
+        <w:rPr>
+          <w:rFonts w:ascii="Consolas" w:eastAsia="Times New Roman" w:hAnsi="Consolas" w:cs="Times New Roman"/>
+          <w:color w:val="000000"/>
+          <w:sz w:val="20"/>
+          <w:szCs w:val="20"/>
           <w:lang w:eastAsia="en-GB"/>
         </w:rPr>
         <w:t>}</w:t>
@@ -7680,34 +7399,34 @@
     <w:p>
       <w:pPr>
         <w:spacing w:after="0"/>
-        <w:ind w:firstLine="426"/>
-        <w:rPr>
-          <w:rFonts w:ascii="Consolas" w:eastAsia="Times New Roman" w:hAnsi="Consolas" w:cs="Times New Roman"/>
-          <w:color w:val="000000"/>
-          <w:sz w:val="16"/>
-          <w:szCs w:val="16"/>
-          <w:lang w:eastAsia="en-GB"/>
-        </w:rPr>
-      </w:pPr>
-    </w:p>
-    <w:p>
-      <w:pPr>
-        <w:spacing w:after="0"/>
-        <w:ind w:firstLine="426"/>
-        <w:rPr>
-          <w:rFonts w:ascii="Consolas" w:eastAsia="Times New Roman" w:hAnsi="Consolas" w:cs="Times New Roman"/>
-          <w:color w:val="000000"/>
-          <w:sz w:val="16"/>
-          <w:szCs w:val="16"/>
-          <w:lang w:eastAsia="en-GB"/>
-        </w:rPr>
-      </w:pPr>
-      <w:r>
-        <w:rPr>
-          <w:rFonts w:ascii="Consolas" w:eastAsia="Times New Roman" w:hAnsi="Consolas" w:cs="Times New Roman"/>
-          <w:color w:val="000000"/>
-          <w:sz w:val="16"/>
-          <w:szCs w:val="16"/>
+        <w:ind w:firstLine="567"/>
+        <w:rPr>
+          <w:rFonts w:ascii="Consolas" w:eastAsia="Times New Roman" w:hAnsi="Consolas" w:cs="Times New Roman"/>
+          <w:color w:val="000000"/>
+          <w:sz w:val="20"/>
+          <w:szCs w:val="20"/>
+          <w:lang w:eastAsia="en-GB"/>
+        </w:rPr>
+      </w:pPr>
+    </w:p>
+    <w:p>
+      <w:pPr>
+        <w:spacing w:after="0"/>
+        <w:ind w:firstLine="567"/>
+        <w:rPr>
+          <w:rFonts w:ascii="Consolas" w:eastAsia="Times New Roman" w:hAnsi="Consolas" w:cs="Times New Roman"/>
+          <w:color w:val="000000"/>
+          <w:sz w:val="20"/>
+          <w:szCs w:val="20"/>
+          <w:lang w:eastAsia="en-GB"/>
+        </w:rPr>
+      </w:pPr>
+      <w:r>
+        <w:rPr>
+          <w:rFonts w:ascii="Consolas" w:eastAsia="Times New Roman" w:hAnsi="Consolas" w:cs="Times New Roman"/>
+          <w:color w:val="000000"/>
+          <w:sz w:val="20"/>
+          <w:szCs w:val="20"/>
           <w:lang w:eastAsia="en-GB"/>
         </w:rPr>
         <w:t>OUTPUTS {</w:t>
@@ -7716,21 +7435,21 @@
     <w:p>
       <w:pPr>
         <w:spacing w:after="0"/>
-        <w:ind w:firstLine="426"/>
-        <w:rPr>
-          <w:rFonts w:ascii="Consolas" w:eastAsia="Times New Roman" w:hAnsi="Consolas" w:cs="Times New Roman"/>
-          <w:color w:val="000000"/>
-          <w:sz w:val="16"/>
-          <w:szCs w:val="16"/>
-          <w:lang w:eastAsia="en-GB"/>
-        </w:rPr>
-      </w:pPr>
-      <w:r>
-        <w:rPr>
-          <w:rFonts w:ascii="Consolas" w:eastAsia="Times New Roman" w:hAnsi="Consolas" w:cs="Times New Roman"/>
-          <w:color w:val="000000"/>
-          <w:sz w:val="16"/>
-          <w:szCs w:val="16"/>
+        <w:ind w:firstLine="567"/>
+        <w:rPr>
+          <w:rFonts w:ascii="Consolas" w:eastAsia="Times New Roman" w:hAnsi="Consolas" w:cs="Times New Roman"/>
+          <w:color w:val="000000"/>
+          <w:sz w:val="20"/>
+          <w:szCs w:val="20"/>
+          <w:lang w:eastAsia="en-GB"/>
+        </w:rPr>
+      </w:pPr>
+      <w:r>
+        <w:rPr>
+          <w:rFonts w:ascii="Consolas" w:eastAsia="Times New Roman" w:hAnsi="Consolas" w:cs="Times New Roman"/>
+          <w:color w:val="000000"/>
+          <w:sz w:val="20"/>
+          <w:szCs w:val="20"/>
           <w:lang w:eastAsia="en-GB"/>
         </w:rPr>
         <w:t xml:space="preserve">    # </w:t>
@@ -7740,8 +7459,8 @@
         <w:rPr>
           <w:rFonts w:ascii="Consolas" w:eastAsia="Times New Roman" w:hAnsi="Consolas" w:cs="Times New Roman"/>
           <w:color w:val="000000"/>
-          <w:sz w:val="16"/>
-          <w:szCs w:val="16"/>
+          <w:sz w:val="20"/>
+          <w:szCs w:val="20"/>
           <w:lang w:eastAsia="en-GB"/>
         </w:rPr>
         <w:t>define</w:t>
@@ -7751,8 +7470,8 @@
         <w:rPr>
           <w:rFonts w:ascii="Consolas" w:eastAsia="Times New Roman" w:hAnsi="Consolas" w:cs="Times New Roman"/>
           <w:color w:val="000000"/>
-          <w:sz w:val="16"/>
-          <w:szCs w:val="16"/>
+          <w:sz w:val="20"/>
+          <w:szCs w:val="20"/>
           <w:lang w:eastAsia="en-GB"/>
         </w:rPr>
         <w:t xml:space="preserve"> </w:t>
@@ -7761,8 +7480,8 @@
         <w:rPr>
           <w:rFonts w:ascii="Consolas" w:eastAsia="Times New Roman" w:hAnsi="Consolas" w:cs="Times New Roman"/>
           <w:color w:val="000000"/>
-          <w:sz w:val="16"/>
-          <w:szCs w:val="16"/>
+          <w:sz w:val="20"/>
+          <w:szCs w:val="20"/>
           <w:lang w:eastAsia="en-GB"/>
         </w:rPr>
         <w:t xml:space="preserve">outputs to monitor here </w:t>
@@ -7771,8 +7490,8 @@
         <w:rPr>
           <w:rFonts w:ascii="Consolas" w:eastAsia="Times New Roman" w:hAnsi="Consolas" w:cs="Times New Roman"/>
           <w:color w:val="000000"/>
-          <w:sz w:val="16"/>
-          <w:szCs w:val="16"/>
+          <w:sz w:val="20"/>
+          <w:szCs w:val="20"/>
           <w:lang w:eastAsia="en-GB"/>
         </w:rPr>
         <w:t>#</w:t>
@@ -7781,21 +7500,21 @@
     <w:p>
       <w:pPr>
         <w:spacing w:after="0"/>
-        <w:ind w:firstLine="426"/>
-        <w:rPr>
-          <w:rFonts w:ascii="Consolas" w:eastAsia="Times New Roman" w:hAnsi="Consolas" w:cs="Times New Roman"/>
-          <w:color w:val="000000"/>
-          <w:sz w:val="16"/>
-          <w:szCs w:val="16"/>
-          <w:lang w:eastAsia="en-GB"/>
-        </w:rPr>
-      </w:pPr>
-      <w:r>
-        <w:rPr>
-          <w:rFonts w:ascii="Consolas" w:eastAsia="Times New Roman" w:hAnsi="Consolas" w:cs="Times New Roman"/>
-          <w:color w:val="000000"/>
-          <w:sz w:val="16"/>
-          <w:szCs w:val="16"/>
+        <w:ind w:firstLine="567"/>
+        <w:rPr>
+          <w:rFonts w:ascii="Consolas" w:eastAsia="Times New Roman" w:hAnsi="Consolas" w:cs="Times New Roman"/>
+          <w:color w:val="000000"/>
+          <w:sz w:val="20"/>
+          <w:szCs w:val="20"/>
+          <w:lang w:eastAsia="en-GB"/>
+        </w:rPr>
+      </w:pPr>
+      <w:r>
+        <w:rPr>
+          <w:rFonts w:ascii="Consolas" w:eastAsia="Times New Roman" w:hAnsi="Consolas" w:cs="Times New Roman"/>
+          <w:color w:val="000000"/>
+          <w:sz w:val="20"/>
+          <w:szCs w:val="20"/>
           <w:lang w:eastAsia="en-GB"/>
         </w:rPr>
         <w:t>    </w:t>
@@ -7805,8 +7524,8 @@
         <w:rPr>
           <w:rFonts w:ascii="Consolas" w:eastAsia="Times New Roman" w:hAnsi="Consolas" w:cs="Times New Roman"/>
           <w:color w:val="000000"/>
-          <w:sz w:val="16"/>
-          <w:szCs w:val="16"/>
+          <w:sz w:val="20"/>
+          <w:szCs w:val="20"/>
           <w:lang w:eastAsia="en-GB"/>
         </w:rPr>
         <w:t>xor1;</w:t>
@@ -7816,21 +7535,21 @@
     <w:p>
       <w:pPr>
         <w:spacing w:after="0"/>
-        <w:ind w:firstLine="426"/>
-        <w:rPr>
-          <w:rFonts w:ascii="Consolas" w:eastAsia="Times New Roman" w:hAnsi="Consolas" w:cs="Times New Roman"/>
-          <w:color w:val="000000"/>
-          <w:sz w:val="16"/>
-          <w:szCs w:val="16"/>
-          <w:lang w:eastAsia="en-GB"/>
-        </w:rPr>
-      </w:pPr>
-      <w:r>
-        <w:rPr>
-          <w:rFonts w:ascii="Consolas" w:eastAsia="Times New Roman" w:hAnsi="Consolas" w:cs="Times New Roman"/>
-          <w:color w:val="000000"/>
-          <w:sz w:val="16"/>
-          <w:szCs w:val="16"/>
+        <w:ind w:firstLine="567"/>
+        <w:rPr>
+          <w:rFonts w:ascii="Consolas" w:eastAsia="Times New Roman" w:hAnsi="Consolas" w:cs="Times New Roman"/>
+          <w:color w:val="000000"/>
+          <w:sz w:val="20"/>
+          <w:szCs w:val="20"/>
+          <w:lang w:eastAsia="en-GB"/>
+        </w:rPr>
+      </w:pPr>
+      <w:r>
+        <w:rPr>
+          <w:rFonts w:ascii="Consolas" w:eastAsia="Times New Roman" w:hAnsi="Consolas" w:cs="Times New Roman"/>
+          <w:color w:val="000000"/>
+          <w:sz w:val="20"/>
+          <w:szCs w:val="20"/>
           <w:lang w:eastAsia="en-GB"/>
         </w:rPr>
         <w:t>}</w:t>
@@ -7839,34 +7558,34 @@
     <w:p>
       <w:pPr>
         <w:spacing w:after="0"/>
-        <w:ind w:firstLine="426"/>
-        <w:rPr>
-          <w:rFonts w:ascii="Consolas" w:eastAsia="Times New Roman" w:hAnsi="Consolas" w:cs="Times New Roman"/>
-          <w:color w:val="000000"/>
-          <w:sz w:val="16"/>
-          <w:szCs w:val="16"/>
-          <w:lang w:eastAsia="en-GB"/>
-        </w:rPr>
-      </w:pPr>
-    </w:p>
-    <w:p>
-      <w:pPr>
-        <w:spacing w:after="0"/>
-        <w:ind w:firstLine="426"/>
-        <w:rPr>
-          <w:rFonts w:ascii="Consolas" w:eastAsia="Times New Roman" w:hAnsi="Consolas" w:cs="Times New Roman"/>
-          <w:color w:val="000000"/>
-          <w:sz w:val="16"/>
-          <w:szCs w:val="16"/>
-          <w:lang w:eastAsia="en-GB"/>
-        </w:rPr>
-      </w:pPr>
-      <w:r>
-        <w:rPr>
-          <w:rFonts w:ascii="Consolas" w:eastAsia="Times New Roman" w:hAnsi="Consolas" w:cs="Times New Roman"/>
-          <w:color w:val="000000"/>
-          <w:sz w:val="16"/>
-          <w:szCs w:val="16"/>
+        <w:ind w:firstLine="567"/>
+        <w:rPr>
+          <w:rFonts w:ascii="Consolas" w:eastAsia="Times New Roman" w:hAnsi="Consolas" w:cs="Times New Roman"/>
+          <w:color w:val="000000"/>
+          <w:sz w:val="20"/>
+          <w:szCs w:val="20"/>
+          <w:lang w:eastAsia="en-GB"/>
+        </w:rPr>
+      </w:pPr>
+    </w:p>
+    <w:p>
+      <w:pPr>
+        <w:spacing w:after="0"/>
+        <w:ind w:firstLine="567"/>
+        <w:rPr>
+          <w:rFonts w:ascii="Consolas" w:eastAsia="Times New Roman" w:hAnsi="Consolas" w:cs="Times New Roman"/>
+          <w:color w:val="000000"/>
+          <w:sz w:val="20"/>
+          <w:szCs w:val="20"/>
+          <w:lang w:eastAsia="en-GB"/>
+        </w:rPr>
+      </w:pPr>
+      <w:r>
+        <w:rPr>
+          <w:rFonts w:ascii="Consolas" w:eastAsia="Times New Roman" w:hAnsi="Consolas" w:cs="Times New Roman"/>
+          <w:color w:val="000000"/>
+          <w:sz w:val="20"/>
+          <w:szCs w:val="20"/>
           <w:lang w:eastAsia="en-GB"/>
         </w:rPr>
         <w:t>END</w:t>
@@ -7939,31 +7658,22 @@
     <w:p>
       <w:pPr>
         <w:spacing w:after="0"/>
-        <w:rPr>
-          <w:rFonts w:ascii="Consolas" w:eastAsia="Times New Roman" w:hAnsi="Consolas" w:cs="Times New Roman"/>
-          <w:color w:val="000000"/>
-          <w:sz w:val="16"/>
-          <w:szCs w:val="16"/>
-          <w:lang w:eastAsia="en-GB"/>
-        </w:rPr>
-      </w:pPr>
-      <w:r>
-        <w:rPr>
-          <w:rFonts w:ascii="Consolas" w:eastAsia="Times New Roman" w:hAnsi="Consolas" w:cs="Times New Roman"/>
-          <w:color w:val="000000"/>
-          <w:sz w:val="16"/>
-          <w:szCs w:val="16"/>
-          <w:lang w:eastAsia="en-GB"/>
-        </w:rPr>
-        <w:t xml:space="preserve">    </w:t>
-      </w:r>
+        <w:ind w:firstLine="567"/>
+        <w:rPr>
+          <w:rFonts w:ascii="Consolas" w:eastAsia="Times New Roman" w:hAnsi="Consolas" w:cs="Times New Roman"/>
+          <w:color w:val="000000"/>
+          <w:sz w:val="20"/>
+          <w:szCs w:val="20"/>
+          <w:lang w:eastAsia="en-GB"/>
+        </w:rPr>
+      </w:pPr>
       <w:proofErr w:type="spellStart"/>
       <w:r>
         <w:rPr>
           <w:rFonts w:ascii="Consolas" w:eastAsia="Times New Roman" w:hAnsi="Consolas" w:cs="Times New Roman"/>
           <w:color w:val="000000"/>
-          <w:sz w:val="16"/>
-          <w:szCs w:val="16"/>
+          <w:sz w:val="20"/>
+          <w:szCs w:val="20"/>
           <w:lang w:eastAsia="en-GB"/>
         </w:rPr>
         <w:t>deviceName</w:t>
@@ -7973,8 +7683,8 @@
         <w:rPr>
           <w:rFonts w:ascii="Consolas" w:eastAsia="Times New Roman" w:hAnsi="Consolas" w:cs="Times New Roman"/>
           <w:color w:val="000000"/>
-          <w:sz w:val="16"/>
-          <w:szCs w:val="16"/>
+          <w:sz w:val="20"/>
+          <w:szCs w:val="20"/>
           <w:lang w:eastAsia="en-GB"/>
         </w:rPr>
         <w:t xml:space="preserve"> = </w:t>
@@ -7984,8 +7694,8 @@
         <w:rPr>
           <w:rFonts w:ascii="Consolas" w:eastAsia="Times New Roman" w:hAnsi="Consolas" w:cs="Times New Roman"/>
           <w:color w:val="000000"/>
-          <w:sz w:val="16"/>
-          <w:szCs w:val="16"/>
+          <w:sz w:val="20"/>
+          <w:szCs w:val="20"/>
           <w:lang w:eastAsia="en-GB"/>
         </w:rPr>
         <w:t>DEVICETYPE</w:t>
@@ -7994,8 +7704,8 @@
         <w:rPr>
           <w:rFonts w:ascii="Consolas" w:eastAsia="Times New Roman" w:hAnsi="Consolas" w:cs="Times New Roman"/>
           <w:color w:val="000000"/>
-          <w:sz w:val="16"/>
-          <w:szCs w:val="16"/>
+          <w:sz w:val="20"/>
+          <w:szCs w:val="20"/>
           <w:lang w:eastAsia="en-GB"/>
         </w:rPr>
         <w:t>(</w:t>
@@ -8005,8 +7715,8 @@
         <w:rPr>
           <w:rFonts w:ascii="Consolas" w:eastAsia="Times New Roman" w:hAnsi="Consolas" w:cs="Times New Roman"/>
           <w:color w:val="000000"/>
-          <w:sz w:val="16"/>
-          <w:szCs w:val="16"/>
+          <w:sz w:val="20"/>
+          <w:szCs w:val="20"/>
           <w:lang w:eastAsia="en-GB"/>
         </w:rPr>
         <w:t>5</w:t>
@@ -8015,8 +7725,8 @@
         <w:rPr>
           <w:rFonts w:ascii="Consolas" w:eastAsia="Times New Roman" w:hAnsi="Consolas" w:cs="Times New Roman"/>
           <w:color w:val="000000"/>
-          <w:sz w:val="16"/>
-          <w:szCs w:val="16"/>
+          <w:sz w:val="20"/>
+          <w:szCs w:val="20"/>
           <w:lang w:eastAsia="en-GB"/>
         </w:rPr>
         <w:t>);</w:t>
@@ -8101,27 +7811,22 @@
     <w:p>
       <w:pPr>
         <w:spacing w:line="317" w:lineRule="auto"/>
-        <w:jc w:val="both"/>
-        <w:rPr>
-          <w:rFonts w:ascii="Consolas" w:eastAsia="Times New Roman" w:hAnsi="Consolas" w:cs="Times New Roman"/>
-          <w:color w:val="000000"/>
-          <w:sz w:val="16"/>
-          <w:szCs w:val="16"/>
-          <w:lang w:eastAsia="en-GB"/>
-        </w:rPr>
-      </w:pPr>
-      <w:r>
-        <w:rPr>
-          <w:rFonts w:ascii="Baskerville Old Face" w:hAnsi="Baskerville Old Face"/>
-        </w:rPr>
-        <w:t xml:space="preserve">     </w:t>
-      </w:r>
-      <w:r>
-        <w:rPr>
-          <w:rFonts w:ascii="Consolas" w:eastAsia="Times New Roman" w:hAnsi="Consolas" w:cs="Times New Roman"/>
-          <w:color w:val="000000"/>
-          <w:sz w:val="16"/>
-          <w:szCs w:val="16"/>
+        <w:ind w:firstLine="567"/>
+        <w:jc w:val="both"/>
+        <w:rPr>
+          <w:rFonts w:ascii="Consolas" w:eastAsia="Times New Roman" w:hAnsi="Consolas" w:cs="Times New Roman"/>
+          <w:color w:val="000000"/>
+          <w:sz w:val="20"/>
+          <w:szCs w:val="20"/>
+          <w:lang w:eastAsia="en-GB"/>
+        </w:rPr>
+      </w:pPr>
+      <w:r>
+        <w:rPr>
+          <w:rFonts w:ascii="Consolas" w:eastAsia="Times New Roman" w:hAnsi="Consolas" w:cs="Times New Roman"/>
+          <w:color w:val="000000"/>
+          <w:sz w:val="20"/>
+          <w:szCs w:val="20"/>
           <w:lang w:eastAsia="en-GB"/>
         </w:rPr>
         <w:t>deviceName1.outputPin</w:t>
@@ -8130,8 +7835,8 @@
         <w:rPr>
           <w:rFonts w:ascii="Consolas" w:eastAsia="Times New Roman" w:hAnsi="Consolas" w:cs="Times New Roman"/>
           <w:color w:val="000000"/>
-          <w:sz w:val="16"/>
-          <w:szCs w:val="16"/>
+          <w:sz w:val="20"/>
+          <w:szCs w:val="20"/>
           <w:lang w:eastAsia="en-GB"/>
         </w:rPr>
         <w:t xml:space="preserve"> &gt; </w:t>
@@ -8140,8 +7845,8 @@
         <w:rPr>
           <w:rFonts w:ascii="Consolas" w:eastAsia="Times New Roman" w:hAnsi="Consolas" w:cs="Times New Roman"/>
           <w:color w:val="000000"/>
-          <w:sz w:val="16"/>
-          <w:szCs w:val="16"/>
+          <w:sz w:val="20"/>
+          <w:szCs w:val="20"/>
           <w:lang w:eastAsia="en-GB"/>
         </w:rPr>
         <w:t>deviceName2</w:t>
@@ -8150,8 +7855,8 @@
         <w:rPr>
           <w:rFonts w:ascii="Consolas" w:eastAsia="Times New Roman" w:hAnsi="Consolas" w:cs="Times New Roman"/>
           <w:color w:val="000000"/>
-          <w:sz w:val="16"/>
-          <w:szCs w:val="16"/>
+          <w:sz w:val="20"/>
+          <w:szCs w:val="20"/>
           <w:lang w:eastAsia="en-GB"/>
         </w:rPr>
         <w:t>.</w:t>
@@ -8161,8 +7866,8 @@
         <w:rPr>
           <w:rFonts w:ascii="Consolas" w:eastAsia="Times New Roman" w:hAnsi="Consolas" w:cs="Times New Roman"/>
           <w:color w:val="000000"/>
-          <w:sz w:val="16"/>
-          <w:szCs w:val="16"/>
+          <w:sz w:val="20"/>
+          <w:szCs w:val="20"/>
           <w:lang w:eastAsia="en-GB"/>
         </w:rPr>
         <w:t>inputPin</w:t>
@@ -8171,8 +7876,8 @@
         <w:rPr>
           <w:rFonts w:ascii="Consolas" w:eastAsia="Times New Roman" w:hAnsi="Consolas" w:cs="Times New Roman"/>
           <w:color w:val="000000"/>
-          <w:sz w:val="16"/>
-          <w:szCs w:val="16"/>
+          <w:sz w:val="20"/>
+          <w:szCs w:val="20"/>
           <w:lang w:eastAsia="en-GB"/>
         </w:rPr>
         <w:t>;</w:t>
@@ -8294,35 +7999,29 @@
         <w:rPr>
           <w:rFonts w:ascii="Baskerville Old Face" w:hAnsi="Baskerville Old Face"/>
         </w:rPr>
-        <w:lastRenderedPageBreak/>
         <w:t>Finally, the OUTPUTS block is created similarly to the other two and has a list of output signals to monitor inside, of the form:</w:t>
       </w:r>
     </w:p>
     <w:p>
       <w:pPr>
         <w:spacing w:line="317" w:lineRule="auto"/>
-        <w:jc w:val="both"/>
-        <w:rPr>
-          <w:rFonts w:ascii="Consolas" w:eastAsia="Times New Roman" w:hAnsi="Consolas" w:cs="Times New Roman"/>
-          <w:color w:val="000000"/>
-          <w:sz w:val="16"/>
-          <w:szCs w:val="16"/>
-          <w:lang w:eastAsia="en-GB"/>
-        </w:rPr>
-      </w:pPr>
-      <w:r>
-        <w:rPr>
-          <w:rFonts w:ascii="Baskerville Old Face" w:hAnsi="Baskerville Old Face"/>
-        </w:rPr>
-        <w:t xml:space="preserve">     </w:t>
-      </w:r>
+        <w:ind w:firstLine="567"/>
+        <w:jc w:val="both"/>
+        <w:rPr>
+          <w:rFonts w:ascii="Consolas" w:eastAsia="Times New Roman" w:hAnsi="Consolas" w:cs="Times New Roman"/>
+          <w:color w:val="000000"/>
+          <w:sz w:val="20"/>
+          <w:szCs w:val="20"/>
+          <w:lang w:eastAsia="en-GB"/>
+        </w:rPr>
+      </w:pPr>
       <w:proofErr w:type="spellStart"/>
       <w:r>
         <w:rPr>
           <w:rFonts w:ascii="Consolas" w:eastAsia="Times New Roman" w:hAnsi="Consolas" w:cs="Times New Roman"/>
           <w:color w:val="000000"/>
-          <w:sz w:val="16"/>
-          <w:szCs w:val="16"/>
+          <w:sz w:val="20"/>
+          <w:szCs w:val="20"/>
           <w:lang w:eastAsia="en-GB"/>
         </w:rPr>
         <w:t>deviceName.</w:t>
@@ -8332,8 +8031,8 @@
         <w:rPr>
           <w:rFonts w:ascii="Consolas" w:eastAsia="Times New Roman" w:hAnsi="Consolas" w:cs="Times New Roman"/>
           <w:color w:val="000000"/>
-          <w:sz w:val="16"/>
-          <w:szCs w:val="16"/>
+          <w:sz w:val="20"/>
+          <w:szCs w:val="20"/>
           <w:lang w:eastAsia="en-GB"/>
         </w:rPr>
         <w:t>outputPin</w:t>
@@ -8343,8 +8042,8 @@
         <w:rPr>
           <w:rFonts w:ascii="Consolas" w:eastAsia="Times New Roman" w:hAnsi="Consolas" w:cs="Times New Roman"/>
           <w:color w:val="000000"/>
-          <w:sz w:val="16"/>
-          <w:szCs w:val="16"/>
+          <w:sz w:val="20"/>
+          <w:szCs w:val="20"/>
           <w:lang w:eastAsia="en-GB"/>
         </w:rPr>
         <w:t>;</w:t>
@@ -8565,7 +8264,7 @@
         </w:rPr>
         <w:t xml:space="preserve">You will require a </w:t>
       </w:r>
-      <w:hyperlink r:id="rId11" w:history="1">
+      <w:hyperlink r:id="rId13" w:history="1">
         <w:r>
           <w:rPr>
             <w:rStyle w:val="Hyperlink"/>
@@ -8600,7 +8299,7 @@
         </w:rPr>
         <w:t xml:space="preserve"> version 3.6 on your system and the </w:t>
       </w:r>
-      <w:hyperlink r:id="rId12" w:history="1">
+      <w:hyperlink r:id="rId14" w:history="1">
         <w:proofErr w:type="spellStart"/>
         <w:r>
           <w:rPr>
@@ -8676,7 +8375,7 @@
         </w:rPr>
         <w:t xml:space="preserve">Install the program by downloading the project from </w:t>
       </w:r>
-      <w:hyperlink r:id="rId13" w:history="1">
+      <w:hyperlink r:id="rId15" w:history="1">
         <w:r>
           <w:rPr>
             <w:rStyle w:val="Hyperlink"/>
@@ -9195,7 +8894,11 @@
           </mc:Choice>
           <mc:Fallback>
             <w:pict>
-              <v:shape w14:anchorId="7DBDA6FC" id="_x0000_s1028" type="#_x0000_t202" style="position:absolute;margin-left:-35.55pt;margin-top:210pt;width:89.05pt;height:21pt;z-index:-251630592;visibility:visible;mso-wrap-style:square;mso-width-percent:0;mso-height-percent:0;mso-wrap-distance-left:9pt;mso-wrap-distance-top:3.6pt;mso-wrap-distance-right:9pt;mso-wrap-distance-bottom:3.6pt;mso-position-horizontal:absolute;mso-position-horizontal-relative:margin;mso-position-vertical:absolute;mso-position-vertical-relative:text;mso-width-percent:0;mso-height-percent:0;mso-width-relative:margin;mso-height-relative:margin;v-text-anchor:top" o:gfxdata="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">
+              <v:shapetype w14:anchorId="7DBDA6FC" id="_x0000_t202" coordsize="21600,21600" o:spt="202" path="m,l,21600r21600,l21600,xe">
+                <v:stroke joinstyle="miter"/>
+                <v:path gradientshapeok="t" o:connecttype="rect"/>
+              </v:shapetype>
+              <v:shape id="Text Box 2" o:spid="_x0000_s1026" type="#_x0000_t202" style="position:absolute;margin-left:-35.55pt;margin-top:210pt;width:89.05pt;height:21pt;z-index:-251630592;visibility:visible;mso-wrap-style:square;mso-width-percent:0;mso-height-percent:0;mso-wrap-distance-left:9pt;mso-wrap-distance-top:3.6pt;mso-wrap-distance-right:9pt;mso-wrap-distance-bottom:3.6pt;mso-position-horizontal:absolute;mso-position-horizontal-relative:margin;mso-position-vertical:absolute;mso-position-vertical-relative:text;mso-width-percent:0;mso-height-percent:0;mso-width-relative:margin;mso-height-relative:margin;v-text-anchor:top" o:gfxdata="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">
                 <v:textbox>
                   <w:txbxContent>
                     <w:p>
@@ -9291,7 +8994,7 @@
           </mc:Choice>
           <mc:Fallback>
             <w:pict>
-              <v:shapetype w14:anchorId="16F68405" id="_x0000_t32" coordsize="21600,21600" o:spt="32" o:oned="t" path="m,l21600,21600e" filled="f">
+              <v:shapetype w14:anchorId="40FBC75D" id="_x0000_t32" coordsize="21600,21600" o:spt="32" o:oned="t" path="m,l21600,21600e" filled="f">
                 <v:path arrowok="t" fillok="f" o:connecttype="none"/>
                 <o:lock v:ext="edit" shapetype="t"/>
               </v:shapetype>
@@ -9430,7 +9133,7 @@
           </mc:Choice>
           <mc:Fallback>
             <w:pict>
-              <v:shape w14:anchorId="3743E7BA" id="Straight Arrow Connector 13" o:spid="_x0000_s1026" type="#_x0000_t32" style="position:absolute;margin-left:51.85pt;margin-top:169.65pt;width:47.6pt;height:10.95pt;flip:y;z-index:251674624;visibility:visible;mso-wrap-style:square;mso-width-percent:0;mso-height-percent:0;mso-wrap-distance-left:9pt;mso-wrap-distance-top:0;mso-wrap-distance-right:9pt;mso-wrap-distance-bottom:0;mso-position-horizontal:absolute;mso-position-horizontal-relative:text;mso-position-vertical:absolute;mso-position-vertical-relative:text;mso-width-percent:0;mso-height-percent:0;mso-width-relative:margin;mso-height-relative:margin" o:gfxdata="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" strokecolor="black [3200]" strokeweight=".5pt">
+              <v:shape w14:anchorId="76F51E9B" id="Straight Arrow Connector 13" o:spid="_x0000_s1026" type="#_x0000_t32" style="position:absolute;margin-left:51.85pt;margin-top:169.65pt;width:47.6pt;height:10.95pt;flip:y;z-index:251674624;visibility:visible;mso-wrap-style:square;mso-width-percent:0;mso-height-percent:0;mso-wrap-distance-left:9pt;mso-wrap-distance-top:0;mso-wrap-distance-right:9pt;mso-wrap-distance-bottom:0;mso-position-horizontal:absolute;mso-position-horizontal-relative:text;mso-position-vertical:absolute;mso-position-vertical-relative:text;mso-width-percent:0;mso-height-percent:0;mso-width-relative:margin;mso-height-relative:margin" o:gfxdata="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" strokecolor="black [3200]" strokeweight=".5pt">
                 <v:stroke endarrow="block" joinstyle="miter"/>
               </v:shape>
             </w:pict>
@@ -9499,7 +9202,7 @@
           </mc:Choice>
           <mc:Fallback>
             <w:pict>
-              <v:shape w14:anchorId="41DC5570" id="Straight Arrow Connector 12" o:spid="_x0000_s1026" type="#_x0000_t32" style="position:absolute;margin-left:51.25pt;margin-top:34.8pt;width:78.05pt;height:26pt;z-index:251672576;visibility:visible;mso-wrap-style:square;mso-wrap-distance-left:9pt;mso-wrap-distance-top:0;mso-wrap-distance-right:9pt;mso-wrap-distance-bottom:0;mso-position-horizontal:absolute;mso-position-horizontal-relative:text;mso-position-vertical:absolute;mso-position-vertical-relative:text" o:gfxdata="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" strokecolor="black [3200]" strokeweight=".5pt">
+              <v:shape w14:anchorId="398F3AE7" id="Straight Arrow Connector 12" o:spid="_x0000_s1026" type="#_x0000_t32" style="position:absolute;margin-left:51.25pt;margin-top:34.8pt;width:78.05pt;height:26pt;z-index:251672576;visibility:visible;mso-wrap-style:square;mso-wrap-distance-left:9pt;mso-wrap-distance-top:0;mso-wrap-distance-right:9pt;mso-wrap-distance-bottom:0;mso-position-horizontal:absolute;mso-position-horizontal-relative:text;mso-position-vertical:absolute;mso-position-vertical-relative:text" o:gfxdata="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" strokecolor="black [3200]" strokeweight=".5pt">
                 <v:stroke endarrow="block" joinstyle="miter"/>
               </v:shape>
             </w:pict>
@@ -9595,7 +9298,7 @@
           </mc:Choice>
           <mc:Fallback>
             <w:pict>
-              <v:shape w14:anchorId="122A5584" id="_x0000_s1029" type="#_x0000_t202" style="position:absolute;margin-left:-6.1pt;margin-top:170.85pt;width:59.8pt;height:21pt;z-index:251663360;visibility:visible;mso-wrap-style:square;mso-width-percent:0;mso-height-percent:0;mso-wrap-distance-left:9pt;mso-wrap-distance-top:3.6pt;mso-wrap-distance-right:9pt;mso-wrap-distance-bottom:3.6pt;mso-position-horizontal:absolute;mso-position-horizontal-relative:margin;mso-position-vertical:absolute;mso-position-vertical-relative:text;mso-width-percent:0;mso-height-percent:0;mso-width-relative:margin;mso-height-relative:margin;v-text-anchor:top" o:gfxdata="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">
+              <v:shape w14:anchorId="122A5584" id="_x0000_s1027" type="#_x0000_t202" style="position:absolute;margin-left:-6.1pt;margin-top:170.85pt;width:59.8pt;height:21pt;z-index:251663360;visibility:visible;mso-wrap-style:square;mso-width-percent:0;mso-height-percent:0;mso-wrap-distance-left:9pt;mso-wrap-distance-top:3.6pt;mso-wrap-distance-right:9pt;mso-wrap-distance-bottom:3.6pt;mso-position-horizontal:absolute;mso-position-horizontal-relative:margin;mso-position-vertical:absolute;mso-position-vertical-relative:text;mso-width-percent:0;mso-height-percent:0;mso-width-relative:margin;mso-height-relative:margin;v-text-anchor:top" o:gfxdata="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">
                 <v:textbox>
                   <w:txbxContent>
                     <w:p>
@@ -9712,7 +9415,7 @@
           </mc:Choice>
           <mc:Fallback>
             <w:pict>
-              <v:shape w14:anchorId="37B6943B" id="_x0000_s1030" type="#_x0000_t202" style="position:absolute;margin-left:-57.35pt;margin-top:20.75pt;width:111.85pt;height:32.1pt;z-index:251661312;visibility:visible;mso-wrap-style:square;mso-width-percent:0;mso-height-percent:0;mso-wrap-distance-left:9pt;mso-wrap-distance-top:3.6pt;mso-wrap-distance-right:9pt;mso-wrap-distance-bottom:3.6pt;mso-position-horizontal:absolute;mso-position-horizontal-relative:margin;mso-position-vertical:absolute;mso-position-vertical-relative:text;mso-width-percent:0;mso-height-percent:0;mso-width-relative:margin;mso-height-relative:margin;v-text-anchor:top" o:gfxdata="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">
+              <v:shape w14:anchorId="37B6943B" id="_x0000_s1028" type="#_x0000_t202" style="position:absolute;margin-left:-57.35pt;margin-top:20.75pt;width:111.85pt;height:32.1pt;z-index:251661312;visibility:visible;mso-wrap-style:square;mso-width-percent:0;mso-height-percent:0;mso-wrap-distance-left:9pt;mso-wrap-distance-top:3.6pt;mso-wrap-distance-right:9pt;mso-wrap-distance-bottom:3.6pt;mso-position-horizontal:absolute;mso-position-horizontal-relative:margin;mso-position-vertical:absolute;mso-position-vertical-relative:text;mso-width-percent:0;mso-height-percent:0;mso-width-relative:margin;mso-height-relative:margin;v-text-anchor:top" o:gfxdata="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">
                 <v:textbox>
                   <w:txbxContent>
                     <w:p>
@@ -9829,7 +9532,7 @@
           </mc:Choice>
           <mc:Fallback>
             <w:pict>
-              <v:shape w14:anchorId="14506C6D" id="_x0000_s1031" type="#_x0000_t202" style="position:absolute;margin-left:398.3pt;margin-top:91.85pt;width:90.25pt;height:32.1pt;z-index:251667456;visibility:visible;mso-wrap-style:square;mso-width-percent:0;mso-height-percent:0;mso-wrap-distance-left:9pt;mso-wrap-distance-top:3.6pt;mso-wrap-distance-right:9pt;mso-wrap-distance-bottom:3.6pt;mso-position-horizontal:absolute;mso-position-horizontal-relative:margin;mso-position-vertical:absolute;mso-position-vertical-relative:text;mso-width-percent:0;mso-height-percent:0;mso-width-relative:margin;mso-height-relative:margin;v-text-anchor:top" o:gfxdata="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">
+              <v:shape w14:anchorId="14506C6D" id="_x0000_s1029" type="#_x0000_t202" style="position:absolute;margin-left:398.3pt;margin-top:91.85pt;width:90.25pt;height:32.1pt;z-index:251667456;visibility:visible;mso-wrap-style:square;mso-width-percent:0;mso-height-percent:0;mso-wrap-distance-left:9pt;mso-wrap-distance-top:3.6pt;mso-wrap-distance-right:9pt;mso-wrap-distance-bottom:3.6pt;mso-position-horizontal:absolute;mso-position-horizontal-relative:margin;mso-position-vertical:absolute;mso-position-vertical-relative:text;mso-width-percent:0;mso-height-percent:0;mso-width-relative:margin;mso-height-relative:margin;v-text-anchor:top" o:gfxdata="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">
                 <v:textbox>
                   <w:txbxContent>
                     <w:p>
@@ -9946,7 +9649,7 @@
           </mc:Choice>
           <mc:Fallback>
             <w:pict>
-              <v:shape w14:anchorId="701C9B72" id="_x0000_s1032" type="#_x0000_t202" style="position:absolute;margin-left:398.3pt;margin-top:141.7pt;width:84.15pt;height:32.1pt;z-index:251669504;visibility:visible;mso-wrap-style:square;mso-width-percent:0;mso-height-percent:0;mso-wrap-distance-left:9pt;mso-wrap-distance-top:3.6pt;mso-wrap-distance-right:9pt;mso-wrap-distance-bottom:3.6pt;mso-position-horizontal:absolute;mso-position-horizontal-relative:margin;mso-position-vertical:absolute;mso-position-vertical-relative:text;mso-width-percent:0;mso-height-percent:0;mso-width-relative:margin;mso-height-relative:margin;v-text-anchor:top" o:gfxdata="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">
+              <v:shape w14:anchorId="701C9B72" id="_x0000_s1030" type="#_x0000_t202" style="position:absolute;margin-left:398.3pt;margin-top:141.7pt;width:84.15pt;height:32.1pt;z-index:251669504;visibility:visible;mso-wrap-style:square;mso-width-percent:0;mso-height-percent:0;mso-wrap-distance-left:9pt;mso-wrap-distance-top:3.6pt;mso-wrap-distance-right:9pt;mso-wrap-distance-bottom:3.6pt;mso-position-horizontal:absolute;mso-position-horizontal-relative:margin;mso-position-vertical:absolute;mso-position-vertical-relative:text;mso-width-percent:0;mso-height-percent:0;mso-width-relative:margin;mso-height-relative:margin;v-text-anchor:top" o:gfxdata="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">
                 <v:textbox>
                   <w:txbxContent>
                     <w:p>
@@ -10063,7 +9766,7 @@
           </mc:Choice>
           <mc:Fallback>
             <w:pict>
-              <v:shape w14:anchorId="076A06B3" id="_x0000_s1033" type="#_x0000_t202" style="position:absolute;margin-left:398.3pt;margin-top:191.1pt;width:78.6pt;height:32.1pt;z-index:251671552;visibility:visible;mso-wrap-style:square;mso-width-percent:0;mso-height-percent:0;mso-wrap-distance-left:9pt;mso-wrap-distance-top:3.6pt;mso-wrap-distance-right:9pt;mso-wrap-distance-bottom:3.6pt;mso-position-horizontal:absolute;mso-position-horizontal-relative:margin;mso-position-vertical:absolute;mso-position-vertical-relative:text;mso-width-percent:0;mso-height-percent:0;mso-width-relative:margin;mso-height-relative:margin;v-text-anchor:top" o:gfxdata="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">
+              <v:shape w14:anchorId="076A06B3" id="_x0000_s1031" type="#_x0000_t202" style="position:absolute;margin-left:398.3pt;margin-top:191.1pt;width:78.6pt;height:32.1pt;z-index:251671552;visibility:visible;mso-wrap-style:square;mso-width-percent:0;mso-height-percent:0;mso-wrap-distance-left:9pt;mso-wrap-distance-top:3.6pt;mso-wrap-distance-right:9pt;mso-wrap-distance-bottom:3.6pt;mso-position-horizontal:absolute;mso-position-horizontal-relative:margin;mso-position-vertical:absolute;mso-position-vertical-relative:text;mso-width-percent:0;mso-height-percent:0;mso-width-relative:margin;mso-height-relative:margin;v-text-anchor:top" o:gfxdata="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">
                 <v:textbox>
                   <w:txbxContent>
                     <w:p>
@@ -10180,7 +9883,7 @@
           </mc:Choice>
           <mc:Fallback>
             <w:pict>
-              <v:shape w14:anchorId="7DA6D513" id="_x0000_s1034" type="#_x0000_t202" style="position:absolute;margin-left:398.15pt;margin-top:19.35pt;width:111.85pt;height:32.1pt;z-index:251665408;visibility:visible;mso-wrap-style:square;mso-width-percent:0;mso-height-percent:0;mso-wrap-distance-left:9pt;mso-wrap-distance-top:3.6pt;mso-wrap-distance-right:9pt;mso-wrap-distance-bottom:3.6pt;mso-position-horizontal:absolute;mso-position-horizontal-relative:margin;mso-position-vertical:absolute;mso-position-vertical-relative:text;mso-width-percent:0;mso-height-percent:0;mso-width-relative:margin;mso-height-relative:margin;v-text-anchor:top" o:gfxdata="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">
+              <v:shape w14:anchorId="7DA6D513" id="_x0000_s1032" type="#_x0000_t202" style="position:absolute;margin-left:398.15pt;margin-top:19.35pt;width:111.85pt;height:32.1pt;z-index:251665408;visibility:visible;mso-wrap-style:square;mso-width-percent:0;mso-height-percent:0;mso-wrap-distance-left:9pt;mso-wrap-distance-top:3.6pt;mso-wrap-distance-right:9pt;mso-wrap-distance-bottom:3.6pt;mso-position-horizontal:absolute;mso-position-horizontal-relative:margin;mso-position-vertical:absolute;mso-position-vertical-relative:text;mso-width-percent:0;mso-height-percent:0;mso-width-relative:margin;mso-height-relative:margin;v-text-anchor:top" o:gfxdata="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">
                 <v:textbox>
                   <w:txbxContent>
                     <w:p>
@@ -10276,7 +9979,7 @@
           </mc:Choice>
           <mc:Fallback>
             <w:pict>
-              <v:shape w14:anchorId="474453AC" id="Straight Arrow Connector 14" o:spid="_x0000_s1026" type="#_x0000_t32" style="position:absolute;margin-left:362.3pt;margin-top:32.65pt;width:31.8pt;height:17.7pt;flip:x;z-index:251676672;visibility:visible;mso-wrap-style:square;mso-width-percent:0;mso-height-percent:0;mso-wrap-distance-left:9pt;mso-wrap-distance-top:0;mso-wrap-distance-right:9pt;mso-wrap-distance-bottom:0;mso-position-horizontal:absolute;mso-position-horizontal-relative:text;mso-position-vertical:absolute;mso-position-vertical-relative:text;mso-width-percent:0;mso-height-percent:0;mso-width-relative:margin;mso-height-relative:margin" o:gfxdata="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" strokecolor="black [3200]" strokeweight=".5pt">
+              <v:shape w14:anchorId="04789276" id="Straight Arrow Connector 14" o:spid="_x0000_s1026" type="#_x0000_t32" style="position:absolute;margin-left:362.3pt;margin-top:32.65pt;width:31.8pt;height:17.7pt;flip:x;z-index:251676672;visibility:visible;mso-wrap-style:square;mso-width-percent:0;mso-height-percent:0;mso-wrap-distance-left:9pt;mso-wrap-distance-top:0;mso-wrap-distance-right:9pt;mso-wrap-distance-bottom:0;mso-position-horizontal:absolute;mso-position-horizontal-relative:text;mso-position-vertical:absolute;mso-position-vertical-relative:text;mso-width-percent:0;mso-height-percent:0;mso-width-relative:margin;mso-height-relative:margin" o:gfxdata="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" strokecolor="black [3200]" strokeweight=".5pt">
                 <v:stroke endarrow="block" joinstyle="miter"/>
               </v:shape>
             </w:pict>
@@ -10351,7 +10054,7 @@
           </mc:Choice>
           <mc:Fallback>
             <w:pict>
-              <v:shape w14:anchorId="799C4378" id="Straight Arrow Connector 15" o:spid="_x0000_s1026" type="#_x0000_t32" style="position:absolute;margin-left:356.8pt;margin-top:109.35pt;width:38.6pt;height:3.55pt;flip:x;z-index:251678720;visibility:visible;mso-wrap-style:square;mso-width-percent:0;mso-height-percent:0;mso-wrap-distance-left:9pt;mso-wrap-distance-top:0;mso-wrap-distance-right:9pt;mso-wrap-distance-bottom:0;mso-position-horizontal:absolute;mso-position-horizontal-relative:text;mso-position-vertical:absolute;mso-position-vertical-relative:text;mso-width-percent:0;mso-height-percent:0;mso-width-relative:margin;mso-height-relative:margin" o:gfxdata="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" strokecolor="black [3200]" strokeweight=".5pt">
+              <v:shape w14:anchorId="336DCFDF" id="Straight Arrow Connector 15" o:spid="_x0000_s1026" type="#_x0000_t32" style="position:absolute;margin-left:356.8pt;margin-top:109.35pt;width:38.6pt;height:3.55pt;flip:x;z-index:251678720;visibility:visible;mso-wrap-style:square;mso-width-percent:0;mso-height-percent:0;mso-wrap-distance-left:9pt;mso-wrap-distance-top:0;mso-wrap-distance-right:9pt;mso-wrap-distance-bottom:0;mso-position-horizontal:absolute;mso-position-horizontal-relative:text;mso-position-vertical:absolute;mso-position-vertical-relative:text;mso-width-percent:0;mso-height-percent:0;mso-width-relative:margin;mso-height-relative:margin" o:gfxdata="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" strokecolor="black [3200]" strokeweight=".5pt">
                 <v:stroke endarrow="block" joinstyle="miter"/>
               </v:shape>
             </w:pict>
@@ -10426,7 +10129,7 @@
           </mc:Choice>
           <mc:Fallback>
             <w:pict>
-              <v:shape w14:anchorId="08129349" id="Straight Arrow Connector 16" o:spid="_x0000_s1026" type="#_x0000_t32" style="position:absolute;margin-left:368.95pt;margin-top:151.7pt;width:25.4pt;height:7.3pt;flip:x y;z-index:251680768;visibility:visible;mso-wrap-style:square;mso-width-percent:0;mso-height-percent:0;mso-wrap-distance-left:9pt;mso-wrap-distance-top:0;mso-wrap-distance-right:9pt;mso-wrap-distance-bottom:0;mso-position-horizontal:absolute;mso-position-horizontal-relative:text;mso-position-vertical:absolute;mso-position-vertical-relative:text;mso-width-percent:0;mso-height-percent:0;mso-width-relative:margin;mso-height-relative:margin" o:gfxdata="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" strokecolor="black [3200]" strokeweight=".5pt">
+              <v:shape w14:anchorId="744D9054" id="Straight Arrow Connector 16" o:spid="_x0000_s1026" type="#_x0000_t32" style="position:absolute;margin-left:368.95pt;margin-top:151.7pt;width:25.4pt;height:7.3pt;flip:x y;z-index:251680768;visibility:visible;mso-wrap-style:square;mso-width-percent:0;mso-height-percent:0;mso-wrap-distance-left:9pt;mso-wrap-distance-top:0;mso-wrap-distance-right:9pt;mso-wrap-distance-bottom:0;mso-position-horizontal:absolute;mso-position-horizontal-relative:text;mso-position-vertical:absolute;mso-position-vertical-relative:text;mso-width-percent:0;mso-height-percent:0;mso-width-relative:margin;mso-height-relative:margin" o:gfxdata="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" strokecolor="black [3200]" strokeweight=".5pt">
                 <v:stroke endarrow="block" joinstyle="miter"/>
               </v:shape>
             </w:pict>
@@ -10501,7 +10204,7 @@
           </mc:Choice>
           <mc:Fallback>
             <w:pict>
-              <v:shape w14:anchorId="74C16ADD" id="Straight Arrow Connector 17" o:spid="_x0000_s1026" type="#_x0000_t32" style="position:absolute;margin-left:360.6pt;margin-top:202.75pt;width:32.25pt;height:3.55pt;flip:x y;z-index:251682816;visibility:visible;mso-wrap-style:square;mso-width-percent:0;mso-height-percent:0;mso-wrap-distance-left:9pt;mso-wrap-distance-top:0;mso-wrap-distance-right:9pt;mso-wrap-distance-bottom:0;mso-position-horizontal:absolute;mso-position-horizontal-relative:text;mso-position-vertical:absolute;mso-position-vertical-relative:text;mso-width-percent:0;mso-height-percent:0;mso-width-relative:margin;mso-height-relative:margin" o:gfxdata="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" strokecolor="black [3200]" strokeweight=".5pt">
+              <v:shape w14:anchorId="1F6FDE24" id="Straight Arrow Connector 17" o:spid="_x0000_s1026" type="#_x0000_t32" style="position:absolute;margin-left:360.6pt;margin-top:202.75pt;width:32.25pt;height:3.55pt;flip:x y;z-index:251682816;visibility:visible;mso-wrap-style:square;mso-width-percent:0;mso-height-percent:0;mso-wrap-distance-left:9pt;mso-wrap-distance-top:0;mso-wrap-distance-right:9pt;mso-wrap-distance-bottom:0;mso-position-horizontal:absolute;mso-position-horizontal-relative:text;mso-position-vertical:absolute;mso-position-vertical-relative:text;mso-width-percent:0;mso-height-percent:0;mso-width-relative:margin;mso-height-relative:margin" o:gfxdata="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" strokecolor="black [3200]" strokeweight=".5pt">
                 <v:stroke endarrow="block" joinstyle="miter"/>
               </v:shape>
             </w:pict>
@@ -10577,7 +10280,7 @@
           </mc:Choice>
           <mc:Fallback>
             <w:pict>
-              <v:rect w14:anchorId="269B2202" id="Rectangle 6" o:spid="_x0000_s1026" style="position:absolute;margin-left:95.55pt;margin-top:244pt;width:61.6pt;height:7.95pt;z-index:251659264;visibility:visible;mso-wrap-style:square;mso-wrap-distance-left:9pt;mso-wrap-distance-top:0;mso-wrap-distance-right:9pt;mso-wrap-distance-bottom:0;mso-position-horizontal:absolute;mso-position-horizontal-relative:text;mso-position-vertical:absolute;mso-position-vertical-relative:text;v-text-anchor:middle" o:gfxdata="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" fillcolor="white [3212]" stroked="f" strokeweight="1pt"/>
+              <v:rect w14:anchorId="2B5ACE87" id="Rectangle 6" o:spid="_x0000_s1026" style="position:absolute;margin-left:95.55pt;margin-top:244pt;width:61.6pt;height:7.95pt;z-index:251659264;visibility:visible;mso-wrap-style:square;mso-wrap-distance-left:9pt;mso-wrap-distance-top:0;mso-wrap-distance-right:9pt;mso-wrap-distance-bottom:0;mso-position-horizontal:absolute;mso-position-horizontal-relative:text;mso-position-vertical:absolute;mso-position-vertical-relative:text;v-text-anchor:middle" o:gfxdata="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" fillcolor="white [3212]" stroked="f" strokeweight="1pt"/>
             </w:pict>
           </mc:Fallback>
         </mc:AlternateContent>

</xml_diff>